<commit_message>
edite in cv amd protfilo
</commit_message>
<xml_diff>
--- a/public/Resume_Omar_Emad.docx
+++ b/public/Resume_Omar_Emad.docx
@@ -35,7 +35,15 @@
           <w:sz w:val="20"/>
           <w:szCs w:val="20"/>
         </w:rPr>
-        <w:t>Frontend Developer | React.js | Next.js | Tailwind CSS</w:t>
+        <w:t xml:space="preserve">Frontend Developer | React.js | Next.js | </w:t>
+      </w:r>
+      <w:r>
+        <w:rPr>
+          <w:color w:val="000000"/>
+          <w:sz w:val="20"/>
+          <w:szCs w:val="20"/>
+        </w:rPr>
+        <w:t>TypeScript</w:t>
       </w:r>
     </w:p>
     <w:p>
@@ -51,7 +59,24 @@
           <w:sz w:val="20"/>
           <w:szCs w:val="20"/>
         </w:rPr>
-        <w:t>Location: Cairo, Egypt | Phone: +20 111 2774155 | Email: oemad3987@gmail.com</w:t>
+        <w:t xml:space="preserve">Location: Cairo, Egypt | Phone: +20 111 2774155 | Email: </w:t>
+      </w:r>
+      <w:hyperlink r:id="rId6" w:history="1">
+        <w:r>
+          <w:rPr>
+            <w:rStyle w:val="Hyperlink"/>
+            <w:sz w:val="20"/>
+            <w:szCs w:val="20"/>
+          </w:rPr>
+          <w:t>oemad3987@gmail.com</w:t>
+        </w:r>
+      </w:hyperlink>
+      <w:r>
+        <w:rPr>
+          <w:sz w:val="20"/>
+          <w:szCs w:val="20"/>
+        </w:rPr>
+        <w:t xml:space="preserve"> </w:t>
       </w:r>
     </w:p>
     <w:p>
@@ -59,6 +84,7 @@
         <w:rPr>
           <w:sz w:val="20"/>
           <w:szCs w:val="20"/>
+          <w:lang w:val="en-GB"/>
         </w:rPr>
       </w:pPr>
       <w:r>
@@ -67,7 +93,25 @@
           <w:sz w:val="20"/>
           <w:szCs w:val="20"/>
         </w:rPr>
-        <w:t>LinkedIn: https://www.linkedin.com/in/omar-emad-1413a0238/</w:t>
+        <w:t xml:space="preserve">LinkedIn: </w:t>
+      </w:r>
+      <w:hyperlink r:id="rId7" w:history="1">
+        <w:r>
+          <w:rPr>
+            <w:rStyle w:val="Hyperlink"/>
+            <w:sz w:val="20"/>
+            <w:szCs w:val="20"/>
+          </w:rPr>
+          <w:t>https://www.linkedin.com/in/omar-emad-1413a0238/</w:t>
+        </w:r>
+      </w:hyperlink>
+      <w:r>
+        <w:rPr>
+          <w:sz w:val="20"/>
+          <w:szCs w:val="20"/>
+          <w:lang w:val="en-GB"/>
+        </w:rPr>
+        <w:t xml:space="preserve"> </w:t>
       </w:r>
     </w:p>
     <w:p>
@@ -85,7 +129,7 @@
         </w:rPr>
         <w:t xml:space="preserve">GitHub: </w:t>
       </w:r>
-      <w:hyperlink r:id="rId6" w:history="1">
+      <w:hyperlink r:id="rId8" w:history="1">
         <w:r>
           <w:rPr>
             <w:rStyle w:val="Hyperlink"/>
@@ -110,7 +154,25 @@
           <w:sz w:val="20"/>
           <w:szCs w:val="20"/>
         </w:rPr>
-        <w:t>Portfolio: https://my-portofolio-murex-omega.vercel.app/</w:t>
+        <w:t xml:space="preserve">Portfolio: </w:t>
+      </w:r>
+      <w:hyperlink r:id="rId9" w:history="1">
+        <w:r>
+          <w:rPr>
+            <w:rStyle w:val="Hyperlink"/>
+            <w:sz w:val="20"/>
+            <w:szCs w:val="20"/>
+          </w:rPr>
+          <w:t>https://my-portofolio-murex-omega.vercel.app/</w:t>
+        </w:r>
+      </w:hyperlink>
+      <w:r>
+        <w:rPr>
+          <w:sz w:val="20"/>
+          <w:szCs w:val="20"/>
+          <w:lang w:val="en-GB"/>
+        </w:rPr>
+        <w:t xml:space="preserve"> </w:t>
       </w:r>
     </w:p>
     <w:p>
@@ -145,7 +207,7 @@
           <w:sz w:val="20"/>
           <w:szCs w:val="20"/>
         </w:rPr>
-        <w:t xml:space="preserve">Frontend Developer with over </w:t>
+        <w:t xml:space="preserve">Frontend Developer with </w:t>
       </w:r>
       <w:r>
         <w:rPr>
@@ -153,7 +215,7 @@
           <w:sz w:val="20"/>
           <w:szCs w:val="20"/>
         </w:rPr>
-        <w:t>two</w:t>
+        <w:t>3</w:t>
       </w:r>
       <w:r>
         <w:rPr>
@@ -220,7 +282,51 @@
           <w:sz w:val="20"/>
           <w:szCs w:val="20"/>
         </w:rPr>
-        <w:t>, Context API, React Router</w:t>
+        <w:t>, Context API,</w:t>
+      </w:r>
+      <w:r>
+        <w:rPr>
+          <w:color w:val="000000"/>
+          <w:sz w:val="20"/>
+          <w:szCs w:val="20"/>
+        </w:rPr>
+        <w:t xml:space="preserve"> </w:t>
+      </w:r>
+      <w:proofErr w:type="spellStart"/>
+      <w:proofErr w:type="gramStart"/>
+      <w:r>
+        <w:rPr>
+          <w:color w:val="000000"/>
+          <w:sz w:val="20"/>
+          <w:szCs w:val="20"/>
+        </w:rPr>
+        <w:t>TanStack</w:t>
+      </w:r>
+      <w:proofErr w:type="spellEnd"/>
+      <w:r>
+        <w:rPr>
+          <w:color w:val="000000"/>
+          <w:sz w:val="20"/>
+          <w:szCs w:val="20"/>
+        </w:rPr>
+        <w:t xml:space="preserve"> ,</w:t>
+      </w:r>
+      <w:r>
+        <w:rPr>
+          <w:color w:val="000000"/>
+          <w:sz w:val="20"/>
+          <w:szCs w:val="20"/>
+        </w:rPr>
+        <w:t>React</w:t>
+      </w:r>
+      <w:proofErr w:type="gramEnd"/>
+      <w:r>
+        <w:rPr>
+          <w:color w:val="000000"/>
+          <w:sz w:val="20"/>
+          <w:szCs w:val="20"/>
+        </w:rPr>
+        <w:t xml:space="preserve"> Router</w:t>
       </w:r>
       <w:r>
         <w:rPr>
@@ -434,7 +540,7 @@
         </w:rPr>
         <w:t xml:space="preserve">  Link: </w:t>
       </w:r>
-      <w:hyperlink r:id="rId7" w:history="1">
+      <w:hyperlink r:id="rId10" w:history="1">
         <w:r>
           <w:rPr>
             <w:rStyle w:val="Hyperlink"/>
@@ -484,7 +590,7 @@
           <w:sz w:val="20"/>
           <w:szCs w:val="20"/>
         </w:rPr>
-        <w:t>Freelance Front-End Developer – Remote | Self-employed (Feb 202</w:t>
+        <w:t>Freelance Front-End Developer – Remote | Self-employed (</w:t>
       </w:r>
       <w:r>
         <w:rPr>
@@ -492,7 +598,7 @@
           <w:sz w:val="20"/>
           <w:szCs w:val="20"/>
         </w:rPr>
-        <w:t>4</w:t>
+        <w:t>Nov</w:t>
       </w:r>
       <w:r>
         <w:rPr>
@@ -500,6 +606,22 @@
           <w:sz w:val="20"/>
           <w:szCs w:val="20"/>
         </w:rPr>
+        <w:t xml:space="preserve"> 202</w:t>
+      </w:r>
+      <w:r>
+        <w:rPr>
+          <w:color w:val="000000"/>
+          <w:sz w:val="20"/>
+          <w:szCs w:val="20"/>
+        </w:rPr>
+        <w:t>3</w:t>
+      </w:r>
+      <w:r>
+        <w:rPr>
+          <w:color w:val="000000"/>
+          <w:sz w:val="20"/>
+          <w:szCs w:val="20"/>
+        </w:rPr>
         <w:t xml:space="preserve"> –</w:t>
       </w:r>
       <w:r>
@@ -508,7 +630,23 @@
           <w:sz w:val="20"/>
           <w:szCs w:val="20"/>
         </w:rPr>
-        <w:t xml:space="preserve"> May 2025</w:t>
+        <w:t xml:space="preserve"> </w:t>
+      </w:r>
+      <w:r>
+        <w:rPr>
+          <w:color w:val="000000"/>
+          <w:sz w:val="20"/>
+          <w:szCs w:val="20"/>
+        </w:rPr>
+        <w:t>Feb</w:t>
+      </w:r>
+      <w:r>
+        <w:rPr>
+          <w:color w:val="000000"/>
+          <w:sz w:val="20"/>
+          <w:szCs w:val="20"/>
+        </w:rPr>
+        <w:t xml:space="preserve"> 2025</w:t>
       </w:r>
       <w:r>
         <w:rPr>
@@ -522,6 +660,117 @@
     <w:p>
       <w:pPr>
         <w:rPr>
+          <w:color w:val="000000"/>
+          <w:sz w:val="20"/>
+          <w:szCs w:val="20"/>
+        </w:rPr>
+      </w:pPr>
+      <w:r>
+        <w:rPr>
+          <w:color w:val="000000"/>
+          <w:sz w:val="20"/>
+          <w:szCs w:val="20"/>
+        </w:rPr>
+        <w:t>I</w:t>
+      </w:r>
+      <w:r>
+        <w:rPr>
+          <w:color w:val="000000"/>
+          <w:sz w:val="20"/>
+          <w:szCs w:val="20"/>
+        </w:rPr>
+        <w:t>nternship</w:t>
+      </w:r>
+      <w:r>
+        <w:rPr>
+          <w:color w:val="000000"/>
+          <w:sz w:val="20"/>
+          <w:szCs w:val="20"/>
+        </w:rPr>
+        <w:t xml:space="preserve"> </w:t>
+      </w:r>
+      <w:r>
+        <w:rPr>
+          <w:color w:val="000000"/>
+          <w:sz w:val="20"/>
+          <w:szCs w:val="20"/>
+        </w:rPr>
+        <w:t>Front-End Developer</w:t>
+      </w:r>
+      <w:r>
+        <w:rPr>
+          <w:sz w:val="20"/>
+          <w:szCs w:val="20"/>
+        </w:rPr>
+        <w:t>-Onsite at</w:t>
+      </w:r>
+      <w:r>
+        <w:rPr>
+          <w:sz w:val="20"/>
+          <w:szCs w:val="20"/>
+        </w:rPr>
+        <w:t xml:space="preserve"> Goo-Wed Full-Time</w:t>
+      </w:r>
+      <w:r>
+        <w:rPr>
+          <w:sz w:val="20"/>
+          <w:szCs w:val="20"/>
+        </w:rPr>
+        <w:t xml:space="preserve"> </w:t>
+      </w:r>
+      <w:r>
+        <w:rPr>
+          <w:sz w:val="20"/>
+          <w:szCs w:val="20"/>
+        </w:rPr>
+        <w:t>|</w:t>
+      </w:r>
+      <w:r>
+        <w:rPr>
+          <w:sz w:val="20"/>
+          <w:szCs w:val="20"/>
+        </w:rPr>
+        <w:t xml:space="preserve"> </w:t>
+      </w:r>
+      <w:r>
+        <w:rPr>
+          <w:sz w:val="20"/>
+          <w:szCs w:val="20"/>
+        </w:rPr>
+        <w:t>Giza Egypt (</w:t>
+      </w:r>
+      <w:r>
+        <w:rPr>
+          <w:sz w:val="20"/>
+          <w:szCs w:val="20"/>
+        </w:rPr>
+        <w:t>Feb</w:t>
+      </w:r>
+      <w:r>
+        <w:rPr>
+          <w:sz w:val="20"/>
+          <w:szCs w:val="20"/>
+        </w:rPr>
+        <w:t xml:space="preserve"> 2025 </w:t>
+      </w:r>
+      <w:r>
+        <w:rPr>
+          <w:sz w:val="20"/>
+          <w:szCs w:val="20"/>
+        </w:rPr>
+        <w:t>- Apr 2025</w:t>
+      </w:r>
+      <w:r>
+        <w:rPr>
+          <w:sz w:val="20"/>
+          <w:szCs w:val="20"/>
+        </w:rPr>
+        <w:t>)</w:t>
+      </w:r>
+    </w:p>
+    <w:p>
+      <w:pPr>
+        <w:rPr>
           <w:sz w:val="20"/>
           <w:szCs w:val="20"/>
         </w:rPr>
@@ -557,7 +806,35 @@
           <w:sz w:val="20"/>
           <w:szCs w:val="20"/>
         </w:rPr>
-        <w:t xml:space="preserve"> | Giza Egypt (Jun 2025 - </w:t>
+        <w:t xml:space="preserve"> </w:t>
+      </w:r>
+      <w:r>
+        <w:rPr>
+          <w:sz w:val="20"/>
+          <w:szCs w:val="20"/>
+        </w:rPr>
+        <w:t>Full-Time</w:t>
+      </w:r>
+      <w:r>
+        <w:rPr>
+          <w:sz w:val="20"/>
+          <w:szCs w:val="20"/>
+        </w:rPr>
+        <w:t xml:space="preserve"> | Giza Egypt (Jun 2025 </w:t>
+      </w:r>
+      <w:r>
+        <w:rPr>
+          <w:sz w:val="20"/>
+          <w:szCs w:val="20"/>
+        </w:rPr>
+        <w:t>–</w:t>
+      </w:r>
+      <w:r>
+        <w:rPr>
+          <w:sz w:val="20"/>
+          <w:szCs w:val="20"/>
+        </w:rPr>
+        <w:t xml:space="preserve"> </w:t>
       </w:r>
       <w:r>
         <w:rPr>
@@ -565,7 +842,15 @@
           <w:sz w:val="20"/>
           <w:szCs w:val="20"/>
         </w:rPr>
-        <w:t>Present</w:t>
+        <w:t>Dec</w:t>
+      </w:r>
+      <w:r>
+        <w:rPr>
+          <w:color w:val="000000"/>
+          <w:sz w:val="20"/>
+          <w:szCs w:val="20"/>
+        </w:rPr>
+        <w:t xml:space="preserve"> 2025</w:t>
       </w:r>
       <w:r>
         <w:rPr>
@@ -728,16 +1013,51 @@
           <w:szCs w:val="20"/>
         </w:rPr>
         <w:br/>
-        <w:t>Live: https://movies-app-delta-red.vercel.app/</w:t>
-      </w:r>
+        <w:t xml:space="preserve">Live: </w:t>
+      </w:r>
+      <w:hyperlink r:id="rId11" w:history="1">
+        <w:r>
+          <w:rPr>
+            <w:rStyle w:val="Hyperlink"/>
+            <w:sz w:val="20"/>
+            <w:szCs w:val="20"/>
+          </w:rPr>
+          <w:t>https://movies-app-delta-red.vercel.app/</w:t>
+        </w:r>
+      </w:hyperlink>
       <w:r>
         <w:rPr>
           <w:color w:val="000000"/>
           <w:sz w:val="20"/>
           <w:szCs w:val="20"/>
         </w:rPr>
+        <w:t xml:space="preserve"> </w:t>
+      </w:r>
+      <w:r>
+        <w:rPr>
+          <w:color w:val="000000"/>
+          <w:sz w:val="20"/>
+          <w:szCs w:val="20"/>
+        </w:rPr>
         <w:br/>
-        <w:t>GitHub: https://github.com/OmarEmadSaad/MoviesApp</w:t>
+        <w:t xml:space="preserve">GitHub: </w:t>
+      </w:r>
+      <w:hyperlink r:id="rId12" w:history="1">
+        <w:r>
+          <w:rPr>
+            <w:rStyle w:val="Hyperlink"/>
+            <w:sz w:val="20"/>
+            <w:szCs w:val="20"/>
+          </w:rPr>
+          <w:t>https://github.com/OmarEmadSaad/MoviesApp</w:t>
+        </w:r>
+      </w:hyperlink>
+      <w:r>
+        <w:rPr>
+          <w:sz w:val="20"/>
+          <w:szCs w:val="20"/>
+        </w:rPr>
+        <w:t xml:space="preserve"> </w:t>
       </w:r>
     </w:p>
     <w:p>
@@ -762,16 +1082,52 @@
           <w:szCs w:val="20"/>
         </w:rPr>
         <w:br/>
-        <w:t>Live: https://goo-market.vercel.app/</w:t>
-      </w:r>
+        <w:t xml:space="preserve">Live: </w:t>
+      </w:r>
+      <w:hyperlink r:id="rId13" w:history="1">
+        <w:r>
+          <w:rPr>
+            <w:rStyle w:val="Hyperlink"/>
+            <w:sz w:val="20"/>
+            <w:szCs w:val="20"/>
+          </w:rPr>
+          <w:t>https://goo-market.vercel.app/</w:t>
+        </w:r>
+      </w:hyperlink>
       <w:r>
         <w:rPr>
           <w:color w:val="000000"/>
           <w:sz w:val="20"/>
           <w:szCs w:val="20"/>
         </w:rPr>
+        <w:t xml:space="preserve"> </w:t>
+      </w:r>
+      <w:r>
+        <w:rPr>
+          <w:color w:val="000000"/>
+          <w:sz w:val="20"/>
+          <w:szCs w:val="20"/>
+        </w:rPr>
         <w:br/>
-        <w:t>GitHub: https://github.com/OmarEmadSaad/Goo-Market</w:t>
+        <w:t xml:space="preserve">GitHub: </w:t>
+      </w:r>
+      <w:hyperlink r:id="rId14" w:history="1">
+        <w:r>
+          <w:rPr>
+            <w:rStyle w:val="Hyperlink"/>
+            <w:sz w:val="20"/>
+            <w:szCs w:val="20"/>
+          </w:rPr>
+          <w:t>https://github.com/OmarEmadSaad/Goo-Market</w:t>
+        </w:r>
+      </w:hyperlink>
+      <w:r>
+        <w:rPr>
+          <w:color w:val="000000"/>
+          <w:sz w:val="20"/>
+          <w:szCs w:val="20"/>
+        </w:rPr>
+        <w:t xml:space="preserve"> </w:t>
       </w:r>
     </w:p>
     <w:p>
@@ -796,16 +1152,51 @@
           <w:szCs w:val="20"/>
         </w:rPr>
         <w:br/>
-        <w:t>Live: https://shoppingapp-ten.vercel.app/</w:t>
-      </w:r>
+        <w:t xml:space="preserve">Live: </w:t>
+      </w:r>
+      <w:hyperlink r:id="rId15" w:history="1">
+        <w:r>
+          <w:rPr>
+            <w:rStyle w:val="Hyperlink"/>
+            <w:sz w:val="20"/>
+            <w:szCs w:val="20"/>
+          </w:rPr>
+          <w:t>https://shoppingapp-ten.vercel.app/</w:t>
+        </w:r>
+      </w:hyperlink>
       <w:r>
         <w:rPr>
           <w:color w:val="000000"/>
           <w:sz w:val="20"/>
           <w:szCs w:val="20"/>
         </w:rPr>
+        <w:t xml:space="preserve"> </w:t>
+      </w:r>
+      <w:r>
+        <w:rPr>
+          <w:color w:val="000000"/>
+          <w:sz w:val="20"/>
+          <w:szCs w:val="20"/>
+        </w:rPr>
         <w:br/>
-        <w:t>GitHub: https://github.com/OmarEmadSaad/E-Commerce</w:t>
+        <w:t xml:space="preserve">GitHub: </w:t>
+      </w:r>
+      <w:hyperlink r:id="rId16" w:history="1">
+        <w:r>
+          <w:rPr>
+            <w:rStyle w:val="Hyperlink"/>
+            <w:sz w:val="20"/>
+            <w:szCs w:val="20"/>
+          </w:rPr>
+          <w:t>https://github.com/OmarEmadSaad/E-Commerce</w:t>
+        </w:r>
+      </w:hyperlink>
+      <w:r>
+        <w:rPr>
+          <w:sz w:val="20"/>
+          <w:szCs w:val="20"/>
+        </w:rPr>
+        <w:t xml:space="preserve"> </w:t>
       </w:r>
     </w:p>
     <w:p>
@@ -830,7 +1221,25 @@
           <w:szCs w:val="20"/>
         </w:rPr>
         <w:br/>
-        <w:t>Live: https://exchange-rate.vercel.app/</w:t>
+        <w:t xml:space="preserve">Live: </w:t>
+      </w:r>
+      <w:hyperlink r:id="rId17" w:history="1">
+        <w:r>
+          <w:rPr>
+            <w:rStyle w:val="Hyperlink"/>
+            <w:sz w:val="20"/>
+            <w:szCs w:val="20"/>
+          </w:rPr>
+          <w:t>https://exchange-rate.vercel.app/</w:t>
+        </w:r>
+      </w:hyperlink>
+      <w:r>
+        <w:rPr>
+          <w:color w:val="000000"/>
+          <w:sz w:val="20"/>
+          <w:szCs w:val="20"/>
+        </w:rPr>
+        <w:t xml:space="preserve"> </w:t>
       </w:r>
       <w:r>
         <w:rPr>
@@ -841,13 +1250,22 @@
         <w:br/>
         <w:t xml:space="preserve">GitHub: </w:t>
       </w:r>
-      <w:r>
-        <w:rPr>
-          <w:color w:val="000000"/>
-          <w:sz w:val="20"/>
-          <w:szCs w:val="20"/>
-        </w:rPr>
-        <w:t>https://github.com/OmarEmadSaad/Exchange-Rate</w:t>
+      <w:hyperlink r:id="rId18" w:history="1">
+        <w:r>
+          <w:rPr>
+            <w:rStyle w:val="Hyperlink"/>
+            <w:sz w:val="20"/>
+            <w:szCs w:val="20"/>
+          </w:rPr>
+          <w:t>https://github.com/OmarEmadSaad/Exchange-Rate</w:t>
+        </w:r>
+      </w:hyperlink>
+      <w:r>
+        <w:rPr>
+          <w:sz w:val="20"/>
+          <w:szCs w:val="20"/>
+        </w:rPr>
+        <w:t xml:space="preserve"> </w:t>
       </w:r>
     </w:p>
     <w:p>
@@ -872,16 +1290,51 @@
           <w:szCs w:val="20"/>
         </w:rPr>
         <w:br/>
-        <w:t>Live: https://weather-app-hazel-one-59.vercel.app/</w:t>
-      </w:r>
+        <w:t xml:space="preserve">Live: </w:t>
+      </w:r>
+      <w:hyperlink r:id="rId19" w:history="1">
+        <w:r>
+          <w:rPr>
+            <w:rStyle w:val="Hyperlink"/>
+            <w:sz w:val="20"/>
+            <w:szCs w:val="20"/>
+          </w:rPr>
+          <w:t>https://weather-app-hazel-one-59.vercel.app/</w:t>
+        </w:r>
+      </w:hyperlink>
       <w:r>
         <w:rPr>
           <w:color w:val="000000"/>
           <w:sz w:val="20"/>
           <w:szCs w:val="20"/>
         </w:rPr>
+        <w:t xml:space="preserve"> </w:t>
+      </w:r>
+      <w:r>
+        <w:rPr>
+          <w:color w:val="000000"/>
+          <w:sz w:val="20"/>
+          <w:szCs w:val="20"/>
+        </w:rPr>
         <w:br/>
-        <w:t>GitHub: https://github.com/OmarEmadSaad/weather</w:t>
+        <w:t xml:space="preserve">GitHub: </w:t>
+      </w:r>
+      <w:hyperlink r:id="rId20" w:history="1">
+        <w:r>
+          <w:rPr>
+            <w:rStyle w:val="Hyperlink"/>
+            <w:sz w:val="20"/>
+            <w:szCs w:val="20"/>
+          </w:rPr>
+          <w:t>https://github.com/OmarEmadSaad/weather</w:t>
+        </w:r>
+      </w:hyperlink>
+      <w:r>
+        <w:rPr>
+          <w:sz w:val="20"/>
+          <w:szCs w:val="20"/>
+        </w:rPr>
+        <w:t xml:space="preserve"> </w:t>
       </w:r>
     </w:p>
     <w:p>
@@ -1996,7 +2449,6 @@
   <w:style w:type="character" w:default="1" w:styleId="DefaultParagraphFont">
     <w:name w:val="Default Paragraph Font"/>
     <w:uiPriority w:val="1"/>
-    <w:semiHidden/>
     <w:unhideWhenUsed/>
   </w:style>
   <w:style w:type="table" w:default="1" w:styleId="TableNormal">

</xml_diff>

<commit_message>
edits in cv and add more skills
</commit_message>
<xml_diff>
--- a/public/Resume_Omar_Emad.docx
+++ b/public/Resume_Omar_Emad.docx
@@ -25,17 +25,26 @@
       <w:pPr>
         <w:jc w:val="center"/>
         <w:rPr>
+          <w:color w:val="000000"/>
+          <w:sz w:val="18"/>
+          <w:szCs w:val="18"/>
+        </w:rPr>
+      </w:pPr>
+      <w:r>
+        <w:rPr>
+          <w:color w:val="000000"/>
           <w:sz w:val="20"/>
           <w:szCs w:val="20"/>
         </w:rPr>
-      </w:pPr>
+        <w:t>Frontend</w:t>
+      </w:r>
       <w:r>
         <w:rPr>
           <w:color w:val="000000"/>
           <w:sz w:val="20"/>
           <w:szCs w:val="20"/>
         </w:rPr>
-        <w:t xml:space="preserve">Frontend Developer | React.js | Next.js | </w:t>
+        <w:t xml:space="preserve"> </w:t>
       </w:r>
       <w:r>
         <w:rPr>
@@ -43,21 +52,71 @@
           <w:sz w:val="20"/>
           <w:szCs w:val="20"/>
         </w:rPr>
+        <w:t>&amp; Mobile</w:t>
+      </w:r>
+      <w:r>
+        <w:rPr>
+          <w:color w:val="000000"/>
+          <w:sz w:val="20"/>
+          <w:szCs w:val="20"/>
+        </w:rPr>
+        <w:t xml:space="preserve"> Developer | React.js </w:t>
+      </w:r>
+      <w:r>
+        <w:rPr>
+          <w:sz w:val="20"/>
+          <w:szCs w:val="20"/>
+        </w:rPr>
+        <w:t>| React Native</w:t>
+      </w:r>
+      <w:r>
+        <w:rPr>
+          <w:color w:val="000000"/>
+          <w:sz w:val="20"/>
+          <w:szCs w:val="20"/>
+        </w:rPr>
+        <w:t xml:space="preserve"> </w:t>
+      </w:r>
+      <w:r>
+        <w:rPr>
+          <w:color w:val="000000"/>
+          <w:sz w:val="20"/>
+          <w:szCs w:val="20"/>
+        </w:rPr>
+        <w:t xml:space="preserve">| Next.js | </w:t>
+      </w:r>
+      <w:r>
+        <w:rPr>
+          <w:color w:val="000000"/>
+          <w:sz w:val="20"/>
+          <w:szCs w:val="20"/>
+        </w:rPr>
         <w:t>TypeScript</w:t>
+      </w:r>
+      <w:r>
+        <w:rPr>
+          <w:color w:val="000000"/>
+          <w:sz w:val="18"/>
+          <w:szCs w:val="18"/>
+        </w:rPr>
+        <w:t xml:space="preserve"> </w:t>
       </w:r>
     </w:p>
     <w:p>
       <w:pPr>
         <w:rPr>
-          <w:sz w:val="20"/>
-          <w:szCs w:val="20"/>
+          <w:b/>
+          <w:bCs/>
+          <w:sz w:val="24"/>
+          <w:szCs w:val="24"/>
+          <w:lang w:bidi="ar-EG"/>
         </w:rPr>
       </w:pPr>
       <w:r>
         <w:rPr>
           <w:color w:val="000000"/>
-          <w:sz w:val="20"/>
-          <w:szCs w:val="20"/>
+          <w:sz w:val="18"/>
+          <w:szCs w:val="18"/>
         </w:rPr>
         <w:t xml:space="preserve">Location: Cairo, Egypt | Phone: +20 111 2774155 | Email: </w:t>
       </w:r>
@@ -65,33 +124,31 @@
         <w:r>
           <w:rPr>
             <w:rStyle w:val="Hyperlink"/>
-            <w:sz w:val="20"/>
-            <w:szCs w:val="20"/>
+            <w:sz w:val="18"/>
+            <w:szCs w:val="18"/>
           </w:rPr>
           <w:t>oemad3987@gmail.com</w:t>
         </w:r>
       </w:hyperlink>
       <w:r>
         <w:rPr>
-          <w:sz w:val="20"/>
-          <w:szCs w:val="20"/>
+          <w:sz w:val="18"/>
+          <w:szCs w:val="18"/>
         </w:rPr>
         <w:t xml:space="preserve"> </w:t>
       </w:r>
-    </w:p>
-    <w:p>
-      <w:pPr>
-        <w:rPr>
-          <w:sz w:val="20"/>
-          <w:szCs w:val="20"/>
-          <w:lang w:val="en-GB"/>
-        </w:rPr>
-      </w:pPr>
-      <w:r>
-        <w:rPr>
-          <w:color w:val="000000"/>
-          <w:sz w:val="20"/>
-          <w:szCs w:val="20"/>
+      <w:r>
+        <w:rPr>
+          <w:sz w:val="18"/>
+          <w:szCs w:val="18"/>
+        </w:rPr>
+        <w:br/>
+      </w:r>
+      <w:r>
+        <w:rPr>
+          <w:color w:val="000000"/>
+          <w:sz w:val="18"/>
+          <w:szCs w:val="18"/>
         </w:rPr>
         <w:t xml:space="preserve">LinkedIn: </w:t>
       </w:r>
@@ -99,33 +156,33 @@
         <w:r>
           <w:rPr>
             <w:rStyle w:val="Hyperlink"/>
-            <w:sz w:val="20"/>
-            <w:szCs w:val="20"/>
+            <w:sz w:val="18"/>
+            <w:szCs w:val="18"/>
           </w:rPr>
           <w:t>https://www.linkedin.com/in/omar-emad-1413a0238/</w:t>
         </w:r>
       </w:hyperlink>
       <w:r>
         <w:rPr>
-          <w:sz w:val="20"/>
-          <w:szCs w:val="20"/>
+          <w:sz w:val="18"/>
+          <w:szCs w:val="18"/>
           <w:lang w:val="en-GB"/>
         </w:rPr>
         <w:t xml:space="preserve"> </w:t>
       </w:r>
-    </w:p>
-    <w:p>
-      <w:pPr>
-        <w:rPr>
-          <w:sz w:val="20"/>
-          <w:szCs w:val="20"/>
-        </w:rPr>
-      </w:pPr>
-      <w:r>
-        <w:rPr>
-          <w:color w:val="000000"/>
-          <w:sz w:val="20"/>
-          <w:szCs w:val="20"/>
+      <w:r>
+        <w:rPr>
+          <w:sz w:val="18"/>
+          <w:szCs w:val="18"/>
+          <w:lang w:val="en-GB"/>
+        </w:rPr>
+        <w:br/>
+      </w:r>
+      <w:r>
+        <w:rPr>
+          <w:color w:val="000000"/>
+          <w:sz w:val="18"/>
+          <w:szCs w:val="18"/>
         </w:rPr>
         <w:t xml:space="preserve">GitHub: </w:t>
       </w:r>
@@ -133,26 +190,24 @@
         <w:r>
           <w:rPr>
             <w:rStyle w:val="Hyperlink"/>
-            <w:sz w:val="20"/>
-            <w:szCs w:val="20"/>
+            <w:sz w:val="18"/>
+            <w:szCs w:val="18"/>
           </w:rPr>
           <w:t>https://github.com/OmarEmadSaad</w:t>
         </w:r>
       </w:hyperlink>
-    </w:p>
-    <w:p>
-      <w:pPr>
-        <w:rPr>
-          <w:sz w:val="20"/>
-          <w:szCs w:val="20"/>
-          <w:lang w:val="en-GB"/>
-        </w:rPr>
-      </w:pPr>
-      <w:r>
-        <w:rPr>
-          <w:color w:val="000000"/>
-          <w:sz w:val="20"/>
-          <w:szCs w:val="20"/>
+      <w:r>
+        <w:rPr>
+          <w:sz w:val="18"/>
+          <w:szCs w:val="18"/>
+        </w:rPr>
+        <w:br/>
+      </w:r>
+      <w:r>
+        <w:rPr>
+          <w:color w:val="000000"/>
+          <w:sz w:val="18"/>
+          <w:szCs w:val="18"/>
         </w:rPr>
         <w:t xml:space="preserve">Portfolio: </w:t>
       </w:r>
@@ -160,19 +215,597 @@
         <w:r>
           <w:rPr>
             <w:rStyle w:val="Hyperlink"/>
-            <w:sz w:val="20"/>
-            <w:szCs w:val="20"/>
+            <w:sz w:val="18"/>
+            <w:szCs w:val="18"/>
           </w:rPr>
           <w:t>https://my-portofolio-murex-omega.vercel.app/</w:t>
         </w:r>
       </w:hyperlink>
       <w:r>
         <w:rPr>
+          <w:sz w:val="18"/>
+          <w:szCs w:val="18"/>
+          <w:lang w:val="en-GB"/>
+        </w:rPr>
+        <w:t xml:space="preserve"> </w:t>
+      </w:r>
+      <w:r>
+        <w:rPr>
           <w:sz w:val="20"/>
           <w:szCs w:val="20"/>
           <w:lang w:val="en-GB"/>
         </w:rPr>
+        <w:br/>
+      </w:r>
+      <w:r>
+        <w:rPr>
+          <w:sz w:val="20"/>
+          <w:szCs w:val="20"/>
+          <w:lang w:val="en-GB"/>
+        </w:rPr>
+        <w:br/>
+      </w:r>
+      <w:r>
+        <w:rPr>
+          <w:b/>
+          <w:bCs/>
+          <w:color w:val="000000"/>
+        </w:rPr>
+        <w:t>Professional Summary</w:t>
+      </w:r>
+      <w:r>
+        <w:rPr>
+          <w:color w:val="000000"/>
+          <w:sz w:val="18"/>
+          <w:szCs w:val="18"/>
+        </w:rPr>
+        <w:br/>
+      </w:r>
+      <w:r>
+        <w:rPr>
+          <w:color w:val="000000"/>
+          <w:sz w:val="18"/>
+          <w:szCs w:val="18"/>
+        </w:rPr>
+        <w:t xml:space="preserve">Frontend Developer with 3+ years of experience building high-performance, responsive web applications using React.js, Next.js, and Tailwind CSS. Proficient in Server-Side Rendering (SSR), </w:t>
+      </w:r>
+      <w:r>
+        <w:rPr>
+          <w:color w:val="000000"/>
+          <w:sz w:val="18"/>
+          <w:szCs w:val="18"/>
+        </w:rPr>
+        <w:t>REST API</w:t>
+      </w:r>
+      <w:r>
+        <w:rPr>
+          <w:color w:val="000000"/>
+          <w:sz w:val="18"/>
+          <w:szCs w:val="18"/>
+        </w:rPr>
+        <w:t xml:space="preserve"> (REST)</w:t>
+      </w:r>
+      <w:r>
+        <w:rPr>
+          <w:color w:val="000000"/>
+          <w:sz w:val="18"/>
+          <w:szCs w:val="18"/>
+        </w:rPr>
+        <w:t>,</w:t>
+      </w:r>
+      <w:r>
+        <w:rPr>
+          <w:color w:val="000000"/>
+          <w:sz w:val="18"/>
+          <w:szCs w:val="18"/>
+        </w:rPr>
+        <w:t xml:space="preserve"> API integration, and state management using Redux Toolkit and Context API. Skilled in cross-browser compatibility, Search Engine Optimization (SEO), and User Interface/User Experience (UI/UX) best practices. Proven track record of delivering scalable solutions and collaborating remotely in agile teams.</w:t>
+      </w:r>
+      <w:r>
+        <w:rPr>
+          <w:color w:val="000000"/>
+          <w:sz w:val="20"/>
+          <w:szCs w:val="20"/>
+        </w:rPr>
+        <w:br/>
+      </w:r>
+      <w:r>
+        <w:rPr>
+          <w:color w:val="000000"/>
+          <w:sz w:val="20"/>
+          <w:szCs w:val="20"/>
+        </w:rPr>
+        <w:br/>
+      </w:r>
+      <w:r>
+        <w:rPr>
+          <w:b/>
+          <w:bCs/>
+          <w:color w:val="000000"/>
+        </w:rPr>
+        <w:t>Technical Skills</w:t>
+      </w:r>
+      <w:r>
+        <w:rPr>
+          <w:color w:val="000000"/>
+          <w:sz w:val="20"/>
+          <w:szCs w:val="20"/>
+        </w:rPr>
+        <w:br/>
+      </w:r>
+      <w:r>
+        <w:rPr>
+          <w:color w:val="000000"/>
+          <w:sz w:val="20"/>
+          <w:szCs w:val="20"/>
+        </w:rPr>
+        <w:t>-</w:t>
+      </w:r>
+      <w:r>
+        <w:rPr>
+          <w:color w:val="000000"/>
+          <w:sz w:val="20"/>
+          <w:szCs w:val="20"/>
+        </w:rPr>
         <w:t xml:space="preserve"> </w:t>
+      </w:r>
+      <w:r>
+        <w:rPr>
+          <w:color w:val="000000"/>
+          <w:sz w:val="20"/>
+          <w:szCs w:val="20"/>
+        </w:rPr>
+        <w:t>Frontend &amp; Mobile Development</w:t>
+      </w:r>
+      <w:r>
+        <w:rPr>
+          <w:color w:val="000000"/>
+          <w:sz w:val="20"/>
+          <w:szCs w:val="20"/>
+        </w:rPr>
+        <w:br/>
+      </w:r>
+      <w:r>
+        <w:rPr>
+          <w:color w:val="000000"/>
+          <w:sz w:val="18"/>
+          <w:szCs w:val="18"/>
+        </w:rPr>
+        <w:t>HTML5, CSS3, JavaScript (ES6+), TypeScript</w:t>
+      </w:r>
+      <w:r>
+        <w:rPr>
+          <w:color w:val="000000"/>
+          <w:sz w:val="20"/>
+          <w:szCs w:val="20"/>
+        </w:rPr>
+        <w:br/>
+      </w:r>
+      <w:r>
+        <w:rPr>
+          <w:color w:val="000000"/>
+          <w:sz w:val="18"/>
+          <w:szCs w:val="18"/>
+        </w:rPr>
+        <w:t>React.js, Next.js, React Router,</w:t>
+      </w:r>
+      <w:r>
+        <w:rPr>
+          <w:sz w:val="20"/>
+          <w:szCs w:val="20"/>
+        </w:rPr>
+        <w:t xml:space="preserve"> </w:t>
+      </w:r>
+      <w:r>
+        <w:rPr>
+          <w:color w:val="000000"/>
+          <w:sz w:val="18"/>
+          <w:szCs w:val="18"/>
+        </w:rPr>
+        <w:t>React Native, Expo</w:t>
+      </w:r>
+      <w:r>
+        <w:rPr>
+          <w:color w:val="000000"/>
+          <w:sz w:val="20"/>
+          <w:szCs w:val="20"/>
+        </w:rPr>
+        <w:br/>
+        <w:t xml:space="preserve">Redux </w:t>
+      </w:r>
+      <w:proofErr w:type="spellStart"/>
+      <w:r>
+        <w:rPr>
+          <w:color w:val="000000"/>
+          <w:sz w:val="20"/>
+          <w:szCs w:val="20"/>
+        </w:rPr>
+        <w:t>Toolkit,Redux</w:t>
+      </w:r>
+      <w:proofErr w:type="spellEnd"/>
+      <w:r>
+        <w:rPr>
+          <w:color w:val="000000"/>
+          <w:sz w:val="20"/>
+          <w:szCs w:val="20"/>
+        </w:rPr>
+        <w:t xml:space="preserve"> </w:t>
+      </w:r>
+      <w:proofErr w:type="spellStart"/>
+      <w:r>
+        <w:rPr>
+          <w:color w:val="000000"/>
+          <w:sz w:val="20"/>
+          <w:szCs w:val="20"/>
+        </w:rPr>
+        <w:t>Persist,Context</w:t>
+      </w:r>
+      <w:proofErr w:type="spellEnd"/>
+      <w:r>
+        <w:rPr>
+          <w:color w:val="000000"/>
+          <w:sz w:val="20"/>
+          <w:szCs w:val="20"/>
+        </w:rPr>
+        <w:t xml:space="preserve"> </w:t>
+      </w:r>
+      <w:proofErr w:type="spellStart"/>
+      <w:r>
+        <w:rPr>
+          <w:color w:val="000000"/>
+          <w:sz w:val="20"/>
+          <w:szCs w:val="20"/>
+        </w:rPr>
+        <w:t>API,Zustand</w:t>
+      </w:r>
+      <w:proofErr w:type="spellEnd"/>
+      <w:r>
+        <w:rPr>
+          <w:b/>
+          <w:bCs/>
+          <w:color w:val="000000"/>
+          <w:sz w:val="20"/>
+          <w:szCs w:val="20"/>
+        </w:rPr>
+        <w:t xml:space="preserve"> </w:t>
+      </w:r>
+    </w:p>
+    <w:p>
+      <w:pPr>
+        <w:rPr>
+          <w:color w:val="000000"/>
+          <w:sz w:val="20"/>
+          <w:szCs w:val="20"/>
+        </w:rPr>
+      </w:pPr>
+      <w:r>
+        <w:rPr>
+          <w:color w:val="000000"/>
+          <w:sz w:val="20"/>
+          <w:szCs w:val="20"/>
+        </w:rPr>
+        <w:t>- Styling &amp; UI</w:t>
+      </w:r>
+      <w:r>
+        <w:rPr>
+          <w:color w:val="000000"/>
+          <w:sz w:val="20"/>
+          <w:szCs w:val="20"/>
+        </w:rPr>
+        <w:br/>
+      </w:r>
+      <w:r>
+        <w:rPr>
+          <w:color w:val="000000"/>
+          <w:sz w:val="18"/>
+          <w:szCs w:val="18"/>
+        </w:rPr>
+        <w:t>Tailwind CSS, Material UI, Material Tailwind, Bootstrap</w:t>
+      </w:r>
+      <w:r>
+        <w:rPr>
+          <w:color w:val="000000"/>
+          <w:sz w:val="18"/>
+          <w:szCs w:val="18"/>
+        </w:rPr>
+        <w:br/>
+      </w:r>
+      <w:proofErr w:type="spellStart"/>
+      <w:r>
+        <w:rPr>
+          <w:color w:val="000000"/>
+          <w:sz w:val="18"/>
+          <w:szCs w:val="18"/>
+        </w:rPr>
+        <w:t>NativeWind</w:t>
+      </w:r>
+      <w:proofErr w:type="spellEnd"/>
+      <w:r>
+        <w:rPr>
+          <w:color w:val="000000"/>
+          <w:sz w:val="18"/>
+          <w:szCs w:val="18"/>
+        </w:rPr>
+        <w:t xml:space="preserve"> UI , React Native Paper</w:t>
+      </w:r>
+      <w:r>
+        <w:rPr>
+          <w:color w:val="000000"/>
+          <w:sz w:val="18"/>
+          <w:szCs w:val="18"/>
+        </w:rPr>
+        <w:br/>
+        <w:t>Responsive &amp; Mobile-First Design</w:t>
+      </w:r>
+      <w:r>
+        <w:rPr>
+          <w:color w:val="000000"/>
+          <w:sz w:val="18"/>
+          <w:szCs w:val="18"/>
+        </w:rPr>
+        <w:br/>
+        <w:t>UI/UX Best Practices, Cross-Browser Compatibility</w:t>
+      </w:r>
+    </w:p>
+    <w:p>
+      <w:pPr>
+        <w:rPr>
+          <w:color w:val="000000"/>
+          <w:sz w:val="20"/>
+          <w:szCs w:val="20"/>
+        </w:rPr>
+      </w:pPr>
+      <w:r>
+        <w:rPr>
+          <w:color w:val="000000"/>
+          <w:sz w:val="20"/>
+          <w:szCs w:val="20"/>
+        </w:rPr>
+        <w:t>-</w:t>
+      </w:r>
+      <w:r>
+        <w:rPr>
+          <w:color w:val="000000"/>
+          <w:sz w:val="20"/>
+          <w:szCs w:val="20"/>
+        </w:rPr>
+        <w:t xml:space="preserve"> </w:t>
+      </w:r>
+      <w:r>
+        <w:rPr>
+          <w:color w:val="000000"/>
+          <w:sz w:val="20"/>
+          <w:szCs w:val="20"/>
+        </w:rPr>
+        <w:t>Rendering &amp; Performance</w:t>
+      </w:r>
+      <w:r>
+        <w:rPr>
+          <w:color w:val="000000"/>
+          <w:sz w:val="20"/>
+          <w:szCs w:val="20"/>
+        </w:rPr>
+        <w:br/>
+      </w:r>
+      <w:r>
+        <w:rPr>
+          <w:color w:val="000000"/>
+          <w:sz w:val="18"/>
+          <w:szCs w:val="18"/>
+        </w:rPr>
+        <w:t>Server-Side Rendering (SSR)</w:t>
+      </w:r>
+      <w:r>
+        <w:rPr>
+          <w:color w:val="000000"/>
+          <w:sz w:val="18"/>
+          <w:szCs w:val="18"/>
+        </w:rPr>
+        <w:br/>
+        <w:t>Static Site Generation (SSG)</w:t>
+      </w:r>
+      <w:r>
+        <w:rPr>
+          <w:color w:val="000000"/>
+          <w:sz w:val="18"/>
+          <w:szCs w:val="18"/>
+        </w:rPr>
+        <w:br/>
+        <w:t>SEO Optimization, Performance Optimization</w:t>
+      </w:r>
+    </w:p>
+    <w:p>
+      <w:pPr>
+        <w:rPr>
+          <w:color w:val="000000"/>
+          <w:sz w:val="20"/>
+          <w:szCs w:val="20"/>
+        </w:rPr>
+      </w:pPr>
+      <w:r>
+        <w:rPr>
+          <w:color w:val="000000"/>
+          <w:sz w:val="20"/>
+          <w:szCs w:val="20"/>
+        </w:rPr>
+        <w:t>-</w:t>
+      </w:r>
+      <w:r>
+        <w:rPr>
+          <w:color w:val="000000"/>
+          <w:sz w:val="20"/>
+          <w:szCs w:val="20"/>
+        </w:rPr>
+        <w:t xml:space="preserve"> </w:t>
+      </w:r>
+      <w:r>
+        <w:rPr>
+          <w:color w:val="000000"/>
+          <w:sz w:val="20"/>
+          <w:szCs w:val="20"/>
+        </w:rPr>
+        <w:t>Tools &amp; Platforms</w:t>
+      </w:r>
+      <w:r>
+        <w:rPr>
+          <w:color w:val="000000"/>
+          <w:sz w:val="20"/>
+          <w:szCs w:val="20"/>
+        </w:rPr>
+        <w:br/>
+      </w:r>
+      <w:r>
+        <w:rPr>
+          <w:color w:val="000000"/>
+          <w:sz w:val="18"/>
+          <w:szCs w:val="18"/>
+        </w:rPr>
+        <w:t xml:space="preserve">Git, GitHub, </w:t>
+      </w:r>
+      <w:proofErr w:type="spellStart"/>
+      <w:r>
+        <w:rPr>
+          <w:color w:val="000000"/>
+          <w:sz w:val="18"/>
+          <w:szCs w:val="18"/>
+        </w:rPr>
+        <w:t>Vercel</w:t>
+      </w:r>
+      <w:proofErr w:type="spellEnd"/>
+      <w:r>
+        <w:rPr>
+          <w:color w:val="000000"/>
+          <w:sz w:val="18"/>
+          <w:szCs w:val="18"/>
+        </w:rPr>
+        <w:t>, Postman</w:t>
+      </w:r>
+      <w:r>
+        <w:rPr>
+          <w:color w:val="000000"/>
+          <w:sz w:val="18"/>
+          <w:szCs w:val="18"/>
+        </w:rPr>
+        <w:br/>
+        <w:t>Firebase (Authentication &amp; Realtime Database)</w:t>
+      </w:r>
+      <w:r>
+        <w:rPr>
+          <w:color w:val="000000"/>
+          <w:sz w:val="18"/>
+          <w:szCs w:val="18"/>
+        </w:rPr>
+        <w:br/>
+        <w:t>Figma (Design Handoff &amp; UI Review)</w:t>
+      </w:r>
+      <w:r>
+        <w:rPr>
+          <w:color w:val="000000"/>
+          <w:sz w:val="20"/>
+          <w:szCs w:val="20"/>
+        </w:rPr>
+        <w:br/>
+      </w:r>
+      <w:r>
+        <w:rPr>
+          <w:b/>
+          <w:bCs/>
+          <w:color w:val="000000"/>
+          <w:sz w:val="24"/>
+          <w:szCs w:val="24"/>
+        </w:rPr>
+        <w:br/>
+      </w:r>
+      <w:r>
+        <w:rPr>
+          <w:b/>
+          <w:bCs/>
+          <w:color w:val="000000"/>
+        </w:rPr>
+        <w:t>Certifications</w:t>
+      </w:r>
+      <w:r>
+        <w:rPr>
+          <w:color w:val="000000"/>
+          <w:sz w:val="20"/>
+          <w:szCs w:val="20"/>
+        </w:rPr>
+        <w:br/>
+      </w:r>
+      <w:r>
+        <w:rPr>
+          <w:color w:val="000000"/>
+          <w:sz w:val="18"/>
+          <w:szCs w:val="18"/>
+        </w:rPr>
+        <w:t>Python Programming – El-</w:t>
+      </w:r>
+      <w:proofErr w:type="spellStart"/>
+      <w:r>
+        <w:rPr>
+          <w:color w:val="000000"/>
+          <w:sz w:val="18"/>
+          <w:szCs w:val="18"/>
+        </w:rPr>
+        <w:t>Entag</w:t>
+      </w:r>
+      <w:proofErr w:type="spellEnd"/>
+      <w:r>
+        <w:rPr>
+          <w:color w:val="000000"/>
+          <w:sz w:val="18"/>
+          <w:szCs w:val="18"/>
+        </w:rPr>
+        <w:t xml:space="preserve"> Al-Harby (STCE), 2025</w:t>
+      </w:r>
+      <w:r>
+        <w:rPr>
+          <w:color w:val="000000"/>
+          <w:sz w:val="18"/>
+          <w:szCs w:val="18"/>
+        </w:rPr>
+        <w:br/>
+        <w:t>Artificial Intelligence Certification – Masa for Training &amp; Consulting, 2024</w:t>
+      </w:r>
+      <w:r>
+        <w:rPr>
+          <w:color w:val="000000"/>
+          <w:sz w:val="18"/>
+          <w:szCs w:val="18"/>
+        </w:rPr>
+        <w:br/>
+      </w:r>
+      <w:r>
+        <w:rPr>
+          <w:color w:val="000000"/>
+          <w:sz w:val="18"/>
+          <w:szCs w:val="18"/>
+        </w:rPr>
+        <w:t>Flutter Development – Masa for Training &amp; Consulting, 2023</w:t>
+      </w:r>
+      <w:r>
+        <w:rPr>
+          <w:color w:val="000000"/>
+          <w:sz w:val="18"/>
+          <w:szCs w:val="18"/>
+        </w:rPr>
+        <w:br/>
+      </w:r>
+      <w:r>
+        <w:rPr>
+          <w:color w:val="000000"/>
+          <w:sz w:val="18"/>
+          <w:szCs w:val="18"/>
+        </w:rPr>
+        <w:t>Cisco Certified Network Associate (CCNA), 2023</w:t>
+      </w:r>
+      <w:r>
+        <w:rPr>
+          <w:color w:val="000000"/>
+          <w:sz w:val="20"/>
+          <w:szCs w:val="20"/>
+        </w:rPr>
+        <w:br/>
       </w:r>
     </w:p>
     <w:p>
@@ -180,42 +813,60 @@
         <w:pStyle w:val="Heading1"/>
         <w:rPr>
           <w:color w:val="auto"/>
-          <w:sz w:val="24"/>
-          <w:szCs w:val="24"/>
+          <w:sz w:val="22"/>
+          <w:szCs w:val="22"/>
         </w:rPr>
       </w:pPr>
       <w:r>
         <w:rPr>
           <w:color w:val="000000"/>
-          <w:sz w:val="24"/>
-          <w:szCs w:val="24"/>
-        </w:rPr>
-        <w:t>Professional Summary</w:t>
+          <w:sz w:val="22"/>
+          <w:szCs w:val="22"/>
+        </w:rPr>
+        <w:lastRenderedPageBreak/>
+        <w:br/>
+      </w:r>
+      <w:r>
+        <w:rPr>
+          <w:color w:val="000000"/>
+          <w:sz w:val="22"/>
+          <w:szCs w:val="22"/>
+        </w:rPr>
+        <w:t>Work Experience</w:t>
       </w:r>
     </w:p>
     <w:p>
       <w:pPr>
         <w:rPr>
+          <w:sz w:val="18"/>
+          <w:szCs w:val="18"/>
+        </w:rPr>
+      </w:pPr>
+      <w:r>
+        <w:rPr>
           <w:color w:val="000000"/>
           <w:sz w:val="20"/>
           <w:szCs w:val="20"/>
         </w:rPr>
-      </w:pPr>
+        <w:t xml:space="preserve">Frontend Developer – </w:t>
+      </w:r>
+      <w:proofErr w:type="spellStart"/>
       <w:r>
         <w:rPr>
           <w:color w:val="000000"/>
           <w:sz w:val="20"/>
           <w:szCs w:val="20"/>
         </w:rPr>
-        <w:t xml:space="preserve">Frontend Developer with </w:t>
-      </w:r>
+        <w:t>Dr.code</w:t>
+      </w:r>
+      <w:proofErr w:type="spellEnd"/>
       <w:r>
         <w:rPr>
           <w:color w:val="000000"/>
           <w:sz w:val="20"/>
           <w:szCs w:val="20"/>
         </w:rPr>
-        <w:t>3</w:t>
+        <w:t xml:space="preserve"> (On-site, Full-Time)</w:t>
       </w:r>
       <w:r>
         <w:rPr>
@@ -223,41 +874,272 @@
           <w:sz w:val="20"/>
           <w:szCs w:val="20"/>
         </w:rPr>
-        <w:t xml:space="preserve"> years of experience building high-performance, responsive web applications using React.js, Next.js, and Tailwind CSS. Proficient in Server-Side Rendering (SSR), Representational State Transfer (REST) API integration, and state management using Redux Toolkit and Context API. Skilled in cross-browser compatibility, Search Engine Optimization (SEO), and User Interface/User Experience (UI/UX) best practices. Proven track record of delivering scalable solutions and collaborating remotely in agile teams.</w:t>
+        <w:t xml:space="preserve"> </w:t>
+      </w:r>
+      <w:r>
+        <w:rPr>
+          <w:color w:val="000000"/>
+          <w:sz w:val="20"/>
+          <w:szCs w:val="20"/>
+        </w:rPr>
+        <w:t>Giza, Egypt | Jun 2025 – Dec 2025</w:t>
+      </w:r>
+      <w:r>
+        <w:rPr>
+          <w:color w:val="000000"/>
+          <w:sz w:val="20"/>
+          <w:szCs w:val="20"/>
+        </w:rPr>
+        <w:br/>
+      </w:r>
+      <w:r>
+        <w:rPr>
+          <w:color w:val="000000"/>
+          <w:sz w:val="18"/>
+          <w:szCs w:val="18"/>
+        </w:rPr>
+        <w:t>Developed and maintained 10+ responsive web pages using React.js and Tailwind CSS.</w:t>
+      </w:r>
+      <w:r>
+        <w:rPr>
+          <w:color w:val="000000"/>
+          <w:sz w:val="18"/>
+          <w:szCs w:val="18"/>
+        </w:rPr>
+        <w:br/>
+      </w:r>
+      <w:r>
+        <w:rPr>
+          <w:color w:val="000000"/>
+          <w:sz w:val="18"/>
+          <w:szCs w:val="18"/>
+        </w:rPr>
+        <w:t>Improved Lighthouse performance scores by 25% and reduced UI-related bugs by 30% through component optimization</w:t>
+      </w:r>
+      <w:r>
+        <w:rPr>
+          <w:color w:val="000000"/>
+          <w:sz w:val="18"/>
+          <w:szCs w:val="18"/>
+        </w:rPr>
+        <w:t xml:space="preserve"> , </w:t>
+      </w:r>
+      <w:r>
+        <w:rPr>
+          <w:color w:val="000000"/>
+          <w:sz w:val="18"/>
+          <w:szCs w:val="18"/>
+        </w:rPr>
+        <w:t>Integrated REST APIs in collaboration with backend teams, supporting 5k+ users.</w:t>
       </w:r>
     </w:p>
     <w:p>
       <w:pPr>
-        <w:pStyle w:val="Heading1"/>
-        <w:rPr>
-          <w:color w:val="auto"/>
-          <w:sz w:val="24"/>
-          <w:szCs w:val="24"/>
+        <w:rPr>
+          <w:sz w:val="20"/>
+          <w:szCs w:val="20"/>
         </w:rPr>
       </w:pPr>
       <w:r>
         <w:rPr>
           <w:color w:val="000000"/>
-          <w:sz w:val="24"/>
-          <w:szCs w:val="24"/>
-        </w:rPr>
-        <w:t>Technical Skills</w:t>
+          <w:sz w:val="20"/>
+          <w:szCs w:val="20"/>
+        </w:rPr>
+        <w:t xml:space="preserve">Frontend Developer – </w:t>
+      </w:r>
+      <w:r>
+        <w:rPr>
+          <w:color w:val="000000"/>
+          <w:sz w:val="20"/>
+          <w:szCs w:val="20"/>
+        </w:rPr>
+        <w:t>Goo-Wed (On-site, Internship)</w:t>
+      </w:r>
+      <w:r>
+        <w:rPr>
+          <w:color w:val="000000"/>
+          <w:sz w:val="20"/>
+          <w:szCs w:val="20"/>
+        </w:rPr>
+        <w:t xml:space="preserve"> |</w:t>
+      </w:r>
+      <w:r>
+        <w:rPr>
+          <w:color w:val="000000"/>
+          <w:sz w:val="20"/>
+          <w:szCs w:val="20"/>
+        </w:rPr>
+        <w:t xml:space="preserve"> </w:t>
+      </w:r>
+      <w:proofErr w:type="spellStart"/>
+      <w:r>
+        <w:rPr>
+          <w:color w:val="000000"/>
+          <w:sz w:val="20"/>
+          <w:szCs w:val="20"/>
+        </w:rPr>
+        <w:t>Giza,Egypt</w:t>
+      </w:r>
+      <w:proofErr w:type="spellEnd"/>
+      <w:r>
+        <w:rPr>
+          <w:color w:val="000000"/>
+          <w:sz w:val="20"/>
+          <w:szCs w:val="20"/>
+        </w:rPr>
+        <w:t xml:space="preserve"> </w:t>
+      </w:r>
+      <w:r>
+        <w:rPr>
+          <w:color w:val="000000"/>
+          <w:sz w:val="20"/>
+          <w:szCs w:val="20"/>
+        </w:rPr>
+        <w:t>|</w:t>
+      </w:r>
+      <w:r>
+        <w:rPr>
+          <w:color w:val="000000"/>
+          <w:sz w:val="20"/>
+          <w:szCs w:val="20"/>
+        </w:rPr>
+        <w:t xml:space="preserve"> </w:t>
+      </w:r>
+      <w:r>
+        <w:rPr>
+          <w:color w:val="000000"/>
+          <w:sz w:val="20"/>
+          <w:szCs w:val="20"/>
+        </w:rPr>
+        <w:t>Feb 2025 – Apr 2025</w:t>
+      </w:r>
+      <w:r>
+        <w:rPr>
+          <w:color w:val="000000"/>
+          <w:sz w:val="18"/>
+          <w:szCs w:val="18"/>
+        </w:rPr>
+        <w:br/>
+      </w:r>
+      <w:r>
+        <w:rPr>
+          <w:color w:val="000000"/>
+          <w:sz w:val="18"/>
+          <w:szCs w:val="18"/>
+        </w:rPr>
+        <w:t xml:space="preserve">Built </w:t>
+      </w:r>
+      <w:r>
+        <w:rPr>
+          <w:b/>
+          <w:bCs/>
+          <w:color w:val="000000"/>
+          <w:sz w:val="18"/>
+          <w:szCs w:val="18"/>
+        </w:rPr>
+        <w:t>15+ reusable UI components</w:t>
+      </w:r>
+      <w:r>
+        <w:rPr>
+          <w:color w:val="000000"/>
+          <w:sz w:val="18"/>
+          <w:szCs w:val="18"/>
+        </w:rPr>
+        <w:t xml:space="preserve"> using React.js following atomic design principles.</w:t>
+      </w:r>
+      <w:r>
+        <w:rPr>
+          <w:color w:val="000000"/>
+          <w:sz w:val="18"/>
+          <w:szCs w:val="18"/>
+        </w:rPr>
+        <w:br/>
+      </w:r>
+      <w:r>
+        <w:rPr>
+          <w:color w:val="000000"/>
+          <w:sz w:val="18"/>
+          <w:szCs w:val="18"/>
+        </w:rPr>
+        <w:t xml:space="preserve">Integrated REST APIs and managed application state, reducing redundant API calls by </w:t>
+      </w:r>
+      <w:r>
+        <w:rPr>
+          <w:b/>
+          <w:bCs/>
+          <w:color w:val="000000"/>
+          <w:sz w:val="18"/>
+          <w:szCs w:val="18"/>
+        </w:rPr>
+        <w:t>20%</w:t>
+      </w:r>
+      <w:r>
+        <w:rPr>
+          <w:color w:val="000000"/>
+          <w:sz w:val="18"/>
+          <w:szCs w:val="18"/>
+        </w:rPr>
+        <w:t>.</w:t>
+      </w:r>
+      <w:r>
+        <w:rPr>
+          <w:color w:val="000000"/>
+          <w:sz w:val="18"/>
+          <w:szCs w:val="18"/>
+        </w:rPr>
+        <w:br/>
+      </w:r>
+      <w:r>
+        <w:rPr>
+          <w:color w:val="000000"/>
+          <w:sz w:val="18"/>
+          <w:szCs w:val="18"/>
+        </w:rPr>
+        <w:t xml:space="preserve">Improved mobile responsiveness across </w:t>
+      </w:r>
+      <w:r>
+        <w:rPr>
+          <w:b/>
+          <w:bCs/>
+          <w:color w:val="000000"/>
+          <w:sz w:val="18"/>
+          <w:szCs w:val="18"/>
+        </w:rPr>
+        <w:t>100%</w:t>
+      </w:r>
+      <w:r>
+        <w:rPr>
+          <w:color w:val="000000"/>
+          <w:sz w:val="18"/>
+          <w:szCs w:val="18"/>
+        </w:rPr>
+        <w:t xml:space="preserve"> of assigned pages.</w:t>
       </w:r>
     </w:p>
     <w:p>
       <w:pPr>
         <w:rPr>
+          <w:color w:val="000000"/>
+          <w:sz w:val="18"/>
+          <w:szCs w:val="18"/>
+        </w:rPr>
+      </w:pPr>
+      <w:r>
+        <w:rPr>
+          <w:color w:val="000000"/>
           <w:sz w:val="20"/>
           <w:szCs w:val="20"/>
         </w:rPr>
-      </w:pPr>
+        <w:t>Freelance Frontend Developer – Remote</w:t>
+      </w:r>
       <w:r>
         <w:rPr>
           <w:color w:val="000000"/>
           <w:sz w:val="20"/>
           <w:szCs w:val="20"/>
         </w:rPr>
-        <w:t>- HTML5, CSS3, JavaScript, TypeScript</w:t>
+        <w:t xml:space="preserve"> | </w:t>
       </w:r>
       <w:r>
         <w:rPr>
@@ -265,8 +1147,7 @@
           <w:sz w:val="20"/>
           <w:szCs w:val="20"/>
         </w:rPr>
-        <w:br/>
-        <w:t>- React, Next.js, Redux Toolkit</w:t>
+        <w:t>Nov 2023 – Feb 2025</w:t>
       </w:r>
       <w:r>
         <w:rPr>
@@ -274,7 +1155,163 @@
           <w:sz w:val="20"/>
           <w:szCs w:val="20"/>
         </w:rPr>
-        <w:t>, Redux Persist</w:t>
+        <w:br/>
+      </w:r>
+      <w:r>
+        <w:rPr>
+          <w:color w:val="000000"/>
+          <w:sz w:val="18"/>
+          <w:szCs w:val="18"/>
+        </w:rPr>
+        <w:t xml:space="preserve">Delivered </w:t>
+      </w:r>
+      <w:r>
+        <w:rPr>
+          <w:b/>
+          <w:bCs/>
+          <w:color w:val="000000"/>
+          <w:sz w:val="18"/>
+          <w:szCs w:val="18"/>
+        </w:rPr>
+        <w:t>8+ production-ready web applications</w:t>
+      </w:r>
+      <w:r>
+        <w:rPr>
+          <w:color w:val="000000"/>
+          <w:sz w:val="18"/>
+          <w:szCs w:val="18"/>
+        </w:rPr>
+        <w:t xml:space="preserve"> using React.js, Next.js, and Tailwind CSS.</w:t>
+      </w:r>
+      <w:r>
+        <w:rPr>
+          <w:color w:val="000000"/>
+          <w:sz w:val="18"/>
+          <w:szCs w:val="18"/>
+        </w:rPr>
+        <w:br/>
+      </w:r>
+      <w:r>
+        <w:rPr>
+          <w:color w:val="000000"/>
+          <w:sz w:val="18"/>
+          <w:szCs w:val="18"/>
+        </w:rPr>
+        <w:t xml:space="preserve">Implemented </w:t>
+      </w:r>
+      <w:r>
+        <w:rPr>
+          <w:b/>
+          <w:bCs/>
+          <w:color w:val="000000"/>
+          <w:sz w:val="18"/>
+          <w:szCs w:val="18"/>
+        </w:rPr>
+        <w:t>SSR and SSG</w:t>
+      </w:r>
+      <w:r>
+        <w:rPr>
+          <w:color w:val="000000"/>
+          <w:sz w:val="18"/>
+          <w:szCs w:val="18"/>
+        </w:rPr>
+        <w:t xml:space="preserve"> in Next.js, improving page load time and SEO performance by up to </w:t>
+      </w:r>
+      <w:r>
+        <w:rPr>
+          <w:b/>
+          <w:bCs/>
+          <w:color w:val="000000"/>
+          <w:sz w:val="18"/>
+          <w:szCs w:val="18"/>
+        </w:rPr>
+        <w:t>20%</w:t>
+      </w:r>
+      <w:r>
+        <w:rPr>
+          <w:color w:val="000000"/>
+          <w:sz w:val="18"/>
+          <w:szCs w:val="18"/>
+        </w:rPr>
+        <w:t>.</w:t>
+      </w:r>
+      <w:r>
+        <w:rPr>
+          <w:b/>
+          <w:bCs/>
+          <w:color w:val="000000"/>
+          <w:sz w:val="18"/>
+          <w:szCs w:val="18"/>
+        </w:rPr>
+        <w:br/>
+      </w:r>
+      <w:r>
+        <w:rPr>
+          <w:color w:val="000000"/>
+          <w:sz w:val="18"/>
+          <w:szCs w:val="18"/>
+        </w:rPr>
+        <w:t>Integrated RESTful APIs and optimized global state using Redux Toolkit, reducing state-related bugs by</w:t>
+      </w:r>
+      <w:r>
+        <w:rPr>
+          <w:color w:val="000000"/>
+          <w:sz w:val="18"/>
+          <w:szCs w:val="18"/>
+        </w:rPr>
+        <w:t xml:space="preserve"> </w:t>
+      </w:r>
+      <w:r>
+        <w:rPr>
+          <w:b/>
+          <w:bCs/>
+          <w:color w:val="000000"/>
+          <w:sz w:val="18"/>
+          <w:szCs w:val="18"/>
+        </w:rPr>
+        <w:t>35%</w:t>
+      </w:r>
+      <w:r>
+        <w:rPr>
+          <w:color w:val="000000"/>
+          <w:sz w:val="18"/>
+          <w:szCs w:val="18"/>
+        </w:rPr>
+        <w:t>.</w:t>
+      </w:r>
+      <w:r>
+        <w:rPr>
+          <w:color w:val="000000"/>
+          <w:sz w:val="18"/>
+          <w:szCs w:val="18"/>
+        </w:rPr>
+        <w:t xml:space="preserve"> </w:t>
+      </w:r>
+      <w:r>
+        <w:rPr>
+          <w:color w:val="000000"/>
+          <w:sz w:val="18"/>
+          <w:szCs w:val="18"/>
+        </w:rPr>
+        <w:t xml:space="preserve">Achieved </w:t>
+      </w:r>
+      <w:r>
+        <w:rPr>
+          <w:b/>
+          <w:bCs/>
+          <w:color w:val="000000"/>
+          <w:sz w:val="18"/>
+          <w:szCs w:val="18"/>
+        </w:rPr>
+        <w:t>100% client satisfaction</w:t>
+      </w:r>
+      <w:r>
+        <w:rPr>
+          <w:color w:val="000000"/>
+          <w:sz w:val="18"/>
+          <w:szCs w:val="18"/>
+        </w:rPr>
+        <w:t xml:space="preserve"> by delivering projects on time and within scope.</w:t>
       </w:r>
       <w:r>
         <w:rPr>
@@ -282,7 +1319,7 @@
           <w:sz w:val="20"/>
           <w:szCs w:val="20"/>
         </w:rPr>
-        <w:t>, Context API,</w:t>
+        <w:br/>
       </w:r>
       <w:r>
         <w:rPr>
@@ -290,748 +1327,108 @@
           <w:sz w:val="20"/>
           <w:szCs w:val="20"/>
         </w:rPr>
-        <w:t xml:space="preserve"> </w:t>
+        <w:br/>
+      </w:r>
+      <w:r>
+        <w:rPr>
+          <w:b/>
+          <w:bCs/>
+          <w:color w:val="000000"/>
+        </w:rPr>
+        <w:t>Key Projects</w:t>
+      </w:r>
+      <w:r>
+        <w:rPr>
+          <w:sz w:val="18"/>
+          <w:szCs w:val="18"/>
+        </w:rPr>
+        <w:br/>
+      </w:r>
+      <w:r>
+        <w:rPr>
+          <w:color w:val="000000"/>
+          <w:sz w:val="18"/>
+          <w:szCs w:val="18"/>
+        </w:rPr>
+        <w:t xml:space="preserve">Movies App (React.js, </w:t>
       </w:r>
       <w:proofErr w:type="spellStart"/>
-      <w:proofErr w:type="gramStart"/>
-      <w:r>
-        <w:rPr>
-          <w:color w:val="000000"/>
-          <w:sz w:val="20"/>
-          <w:szCs w:val="20"/>
-        </w:rPr>
-        <w:t>TanStack</w:t>
+      <w:r>
+        <w:rPr>
+          <w:color w:val="000000"/>
+          <w:sz w:val="18"/>
+          <w:szCs w:val="18"/>
+        </w:rPr>
+        <w:t>TheMDB</w:t>
       </w:r>
       <w:proofErr w:type="spellEnd"/>
       <w:r>
         <w:rPr>
           <w:color w:val="000000"/>
-          <w:sz w:val="20"/>
-          <w:szCs w:val="20"/>
-        </w:rPr>
-        <w:t xml:space="preserve"> ,</w:t>
-      </w:r>
-      <w:r>
-        <w:rPr>
-          <w:color w:val="000000"/>
-          <w:sz w:val="20"/>
-          <w:szCs w:val="20"/>
-        </w:rPr>
-        <w:t>React</w:t>
-      </w:r>
-      <w:proofErr w:type="gramEnd"/>
-      <w:r>
-        <w:rPr>
-          <w:color w:val="000000"/>
-          <w:sz w:val="20"/>
-          <w:szCs w:val="20"/>
-        </w:rPr>
-        <w:t xml:space="preserve"> Router</w:t>
-      </w:r>
-      <w:r>
-        <w:rPr>
-          <w:color w:val="000000"/>
-          <w:sz w:val="20"/>
-          <w:szCs w:val="20"/>
+          <w:sz w:val="18"/>
+          <w:szCs w:val="18"/>
+        </w:rPr>
+        <w:t xml:space="preserve"> API, SSR):</w:t>
+      </w:r>
+      <w:r>
+        <w:rPr>
+          <w:color w:val="000000"/>
+          <w:sz w:val="18"/>
+          <w:szCs w:val="18"/>
         </w:rPr>
         <w:br/>
-        <w:t>- Tailwind CSS, Bootstrap, Material Tailwind</w:t>
-      </w:r>
-      <w:r>
-        <w:rPr>
-          <w:color w:val="000000"/>
-          <w:sz w:val="20"/>
-          <w:szCs w:val="20"/>
-        </w:rPr>
-        <w:t>, Material UI</w:t>
-      </w:r>
-      <w:r>
-        <w:rPr>
-          <w:color w:val="000000"/>
-          <w:sz w:val="20"/>
-          <w:szCs w:val="20"/>
-        </w:rPr>
-        <w:br/>
-        <w:t>- Responsive &amp; Mobile-First Development, SEO, Static Site Generation (SSG</w:t>
-      </w:r>
-      <w:proofErr w:type="gramStart"/>
-      <w:r>
-        <w:rPr>
-          <w:color w:val="000000"/>
-          <w:sz w:val="20"/>
-          <w:szCs w:val="20"/>
-        </w:rPr>
-        <w:t>),</w:t>
-      </w:r>
-      <w:r>
-        <w:rPr>
-          <w:color w:val="000000"/>
-          <w:sz w:val="20"/>
-          <w:szCs w:val="20"/>
-        </w:rPr>
-        <w:t xml:space="preserve">   </w:t>
-      </w:r>
-      <w:proofErr w:type="gramEnd"/>
-      <w:r>
-        <w:rPr>
-          <w:color w:val="000000"/>
-          <w:sz w:val="20"/>
-          <w:szCs w:val="20"/>
-        </w:rPr>
-        <w:t xml:space="preserve"> </w:t>
-      </w:r>
-      <w:r>
-        <w:rPr>
-          <w:color w:val="000000"/>
-          <w:sz w:val="20"/>
-          <w:szCs w:val="20"/>
-        </w:rPr>
-        <w:t xml:space="preserve"> Server-Side Rendering (SSR)</w:t>
-      </w:r>
-      <w:r>
-        <w:rPr>
-          <w:color w:val="000000"/>
-          <w:sz w:val="20"/>
-          <w:szCs w:val="20"/>
-        </w:rPr>
-        <w:br/>
-        <w:t xml:space="preserve">- Git, GitHub, </w:t>
-      </w:r>
-      <w:proofErr w:type="spellStart"/>
-      <w:r>
-        <w:rPr>
-          <w:color w:val="000000"/>
-          <w:sz w:val="20"/>
-          <w:szCs w:val="20"/>
-        </w:rPr>
-        <w:t>Vercel</w:t>
-      </w:r>
-      <w:proofErr w:type="spellEnd"/>
-      <w:r>
-        <w:rPr>
-          <w:color w:val="000000"/>
-          <w:sz w:val="20"/>
-          <w:szCs w:val="20"/>
-        </w:rPr>
-        <w:t xml:space="preserve">, </w:t>
-      </w:r>
-      <w:proofErr w:type="gramStart"/>
-      <w:r>
-        <w:rPr>
-          <w:color w:val="000000"/>
-          <w:sz w:val="20"/>
-          <w:szCs w:val="20"/>
-        </w:rPr>
-        <w:t>Postman</w:t>
-      </w:r>
-      <w:r>
-        <w:rPr>
-          <w:color w:val="000000"/>
-          <w:sz w:val="20"/>
-          <w:szCs w:val="20"/>
-        </w:rPr>
-        <w:t xml:space="preserve"> ,</w:t>
-      </w:r>
-      <w:proofErr w:type="gramEnd"/>
-      <w:r>
-        <w:rPr>
-          <w:color w:val="000000"/>
-          <w:sz w:val="20"/>
-          <w:szCs w:val="20"/>
-        </w:rPr>
-        <w:t xml:space="preserve"> firebase</w:t>
-      </w:r>
-      <w:r>
-        <w:rPr>
-          <w:color w:val="000000"/>
-          <w:sz w:val="20"/>
-          <w:szCs w:val="20"/>
-        </w:rPr>
-        <w:br/>
-        <w:t>- Figma, UI/UX Design, Cross-Browser Compatibility</w:t>
-      </w:r>
-      <w:r>
-        <w:rPr>
-          <w:color w:val="000000"/>
-          <w:sz w:val="20"/>
-          <w:szCs w:val="20"/>
-        </w:rPr>
-        <w:br/>
-      </w:r>
-    </w:p>
-    <w:p>
-      <w:pPr>
-        <w:pStyle w:val="Heading2"/>
-        <w:rPr>
-          <w:sz w:val="24"/>
-          <w:szCs w:val="24"/>
-        </w:rPr>
-      </w:pPr>
-      <w:r>
-        <w:rPr>
-          <w:color w:val="000000"/>
-          <w:sz w:val="24"/>
-          <w:szCs w:val="24"/>
-        </w:rPr>
-        <w:t>University Activity</w:t>
-      </w:r>
-    </w:p>
-    <w:p>
-      <w:pPr>
-        <w:rPr>
-          <w:sz w:val="20"/>
-          <w:szCs w:val="20"/>
-        </w:rPr>
-      </w:pPr>
-      <w:r>
-        <w:rPr>
-          <w:color w:val="000000"/>
-          <w:sz w:val="20"/>
-          <w:szCs w:val="20"/>
-        </w:rPr>
-        <w:t>- Python, C++, Dart &amp; Flutter</w:t>
-      </w:r>
-    </w:p>
-    <w:p>
-      <w:pPr>
-        <w:rPr>
-          <w:sz w:val="20"/>
-          <w:szCs w:val="20"/>
-        </w:rPr>
-      </w:pPr>
-      <w:r>
-        <w:rPr>
-          <w:color w:val="000000"/>
-          <w:sz w:val="20"/>
-          <w:szCs w:val="20"/>
-        </w:rPr>
-        <w:t>- AI in Machine Learning / Deep Learning (Level 1), CCNA &amp; CCNP</w:t>
-      </w:r>
-    </w:p>
-    <w:p>
-      <w:pPr>
-        <w:rPr>
-          <w:sz w:val="20"/>
-          <w:szCs w:val="20"/>
-        </w:rPr>
-      </w:pPr>
-      <w:r>
-        <w:rPr>
-          <w:color w:val="000000"/>
-          <w:sz w:val="20"/>
-          <w:szCs w:val="20"/>
-        </w:rPr>
-        <w:t>- Led a team of 6 members to develop an outpatient management system</w:t>
-      </w:r>
-    </w:p>
-    <w:p>
-      <w:pPr>
-        <w:rPr>
-          <w:sz w:val="20"/>
-          <w:szCs w:val="20"/>
-          <w:lang w:val="en-GB"/>
-        </w:rPr>
-      </w:pPr>
-      <w:r>
-        <w:rPr>
-          <w:color w:val="000000"/>
-          <w:sz w:val="20"/>
-          <w:szCs w:val="20"/>
-        </w:rPr>
-        <w:t xml:space="preserve">  Link: </w:t>
+        <w:t xml:space="preserve">Live: </w:t>
       </w:r>
       <w:hyperlink r:id="rId10" w:history="1">
         <w:r>
           <w:rPr>
             <w:rStyle w:val="Hyperlink"/>
-            <w:sz w:val="20"/>
-            <w:szCs w:val="20"/>
+            <w:sz w:val="18"/>
+            <w:szCs w:val="18"/>
           </w:rPr>
-          <w:t>https://osm-app.vercel.app/</w:t>
+          <w:t>https://movies-app-delta-red.vercel.app/</w:t>
         </w:r>
       </w:hyperlink>
       <w:r>
         <w:rPr>
-          <w:sz w:val="20"/>
-          <w:szCs w:val="20"/>
+          <w:color w:val="000000"/>
+          <w:sz w:val="18"/>
+          <w:szCs w:val="18"/>
         </w:rPr>
         <w:t xml:space="preserve"> </w:t>
       </w:r>
-    </w:p>
-    <w:p>
-      <w:pPr>
-        <w:pStyle w:val="Heading1"/>
-        <w:rPr>
-          <w:color w:val="auto"/>
-          <w:sz w:val="24"/>
-          <w:szCs w:val="24"/>
-        </w:rPr>
-      </w:pPr>
-      <w:r>
-        <w:rPr>
-          <w:color w:val="000000"/>
-          <w:sz w:val="24"/>
-          <w:szCs w:val="24"/>
-        </w:rPr>
-        <w:t>Work Experience</w:t>
-      </w:r>
-    </w:p>
-    <w:p>
-      <w:pPr>
-        <w:rPr>
-          <w:color w:val="000000"/>
-          <w:sz w:val="20"/>
-          <w:szCs w:val="20"/>
-        </w:rPr>
-      </w:pPr>
-      <w:r>
-        <w:rPr>
-          <w:color w:val="000000"/>
-          <w:sz w:val="20"/>
-          <w:szCs w:val="20"/>
-        </w:rPr>
-        <w:t>Freelance Front-End Developer – Remote | Self-employed (</w:t>
-      </w:r>
-      <w:r>
-        <w:rPr>
-          <w:color w:val="000000"/>
-          <w:sz w:val="20"/>
-          <w:szCs w:val="20"/>
-        </w:rPr>
-        <w:t>Nov</w:t>
-      </w:r>
-      <w:r>
-        <w:rPr>
-          <w:color w:val="000000"/>
-          <w:sz w:val="20"/>
-          <w:szCs w:val="20"/>
-        </w:rPr>
-        <w:t xml:space="preserve"> 202</w:t>
-      </w:r>
-      <w:r>
-        <w:rPr>
-          <w:color w:val="000000"/>
-          <w:sz w:val="20"/>
-          <w:szCs w:val="20"/>
-        </w:rPr>
-        <w:t>3</w:t>
-      </w:r>
-      <w:r>
-        <w:rPr>
-          <w:color w:val="000000"/>
-          <w:sz w:val="20"/>
-          <w:szCs w:val="20"/>
-        </w:rPr>
-        <w:t xml:space="preserve"> –</w:t>
-      </w:r>
-      <w:r>
-        <w:rPr>
-          <w:color w:val="000000"/>
-          <w:sz w:val="20"/>
-          <w:szCs w:val="20"/>
-        </w:rPr>
-        <w:t xml:space="preserve"> </w:t>
-      </w:r>
-      <w:r>
-        <w:rPr>
-          <w:color w:val="000000"/>
-          <w:sz w:val="20"/>
-          <w:szCs w:val="20"/>
-        </w:rPr>
-        <w:t>Feb</w:t>
-      </w:r>
-      <w:r>
-        <w:rPr>
-          <w:color w:val="000000"/>
-          <w:sz w:val="20"/>
-          <w:szCs w:val="20"/>
-        </w:rPr>
-        <w:t xml:space="preserve"> 2025</w:t>
-      </w:r>
-      <w:r>
-        <w:rPr>
-          <w:color w:val="000000"/>
-          <w:sz w:val="20"/>
-          <w:szCs w:val="20"/>
-        </w:rPr>
-        <w:t>)</w:t>
-      </w:r>
-    </w:p>
-    <w:p>
-      <w:pPr>
-        <w:rPr>
-          <w:color w:val="000000"/>
-          <w:sz w:val="20"/>
-          <w:szCs w:val="20"/>
-        </w:rPr>
-      </w:pPr>
-      <w:r>
-        <w:rPr>
-          <w:color w:val="000000"/>
-          <w:sz w:val="20"/>
-          <w:szCs w:val="20"/>
-        </w:rPr>
-        <w:t>I</w:t>
-      </w:r>
-      <w:r>
-        <w:rPr>
-          <w:color w:val="000000"/>
-          <w:sz w:val="20"/>
-          <w:szCs w:val="20"/>
-        </w:rPr>
-        <w:t>nternship</w:t>
-      </w:r>
-      <w:r>
-        <w:rPr>
-          <w:color w:val="000000"/>
-          <w:sz w:val="20"/>
-          <w:szCs w:val="20"/>
-        </w:rPr>
-        <w:t xml:space="preserve"> </w:t>
-      </w:r>
-      <w:r>
-        <w:rPr>
-          <w:color w:val="000000"/>
-          <w:sz w:val="20"/>
-          <w:szCs w:val="20"/>
-        </w:rPr>
-        <w:t>Front-End Developer</w:t>
-      </w:r>
-      <w:r>
-        <w:rPr>
-          <w:sz w:val="20"/>
-          <w:szCs w:val="20"/>
-        </w:rPr>
-        <w:t>-Onsite at</w:t>
-      </w:r>
-      <w:r>
-        <w:rPr>
-          <w:sz w:val="20"/>
-          <w:szCs w:val="20"/>
-        </w:rPr>
-        <w:t xml:space="preserve"> Goo-Wed Full-Time</w:t>
-      </w:r>
-      <w:r>
-        <w:rPr>
-          <w:sz w:val="20"/>
-          <w:szCs w:val="20"/>
-        </w:rPr>
-        <w:t xml:space="preserve"> </w:t>
-      </w:r>
-      <w:r>
-        <w:rPr>
-          <w:sz w:val="20"/>
-          <w:szCs w:val="20"/>
-        </w:rPr>
-        <w:t>|</w:t>
-      </w:r>
-      <w:r>
-        <w:rPr>
-          <w:sz w:val="20"/>
-          <w:szCs w:val="20"/>
-        </w:rPr>
-        <w:t xml:space="preserve"> </w:t>
-      </w:r>
-      <w:r>
-        <w:rPr>
-          <w:sz w:val="20"/>
-          <w:szCs w:val="20"/>
-        </w:rPr>
-        <w:t>Giza Egypt (</w:t>
-      </w:r>
-      <w:r>
-        <w:rPr>
-          <w:sz w:val="20"/>
-          <w:szCs w:val="20"/>
-        </w:rPr>
-        <w:t>Feb</w:t>
-      </w:r>
-      <w:r>
-        <w:rPr>
-          <w:sz w:val="20"/>
-          <w:szCs w:val="20"/>
-        </w:rPr>
-        <w:t xml:space="preserve"> 2025 </w:t>
-      </w:r>
-      <w:r>
-        <w:rPr>
-          <w:sz w:val="20"/>
-          <w:szCs w:val="20"/>
-        </w:rPr>
-        <w:t>- Apr 2025</w:t>
-      </w:r>
-      <w:r>
-        <w:rPr>
-          <w:sz w:val="20"/>
-          <w:szCs w:val="20"/>
-        </w:rPr>
-        <w:t>)</w:t>
-      </w:r>
-    </w:p>
-    <w:p>
-      <w:pPr>
-        <w:rPr>
-          <w:sz w:val="20"/>
-          <w:szCs w:val="20"/>
-        </w:rPr>
-      </w:pPr>
-      <w:r>
-        <w:rPr>
-          <w:color w:val="000000"/>
-          <w:sz w:val="20"/>
-          <w:szCs w:val="20"/>
-        </w:rPr>
-        <w:t>Front-End Developer</w:t>
-      </w:r>
-      <w:r>
-        <w:rPr>
-          <w:sz w:val="20"/>
-          <w:szCs w:val="20"/>
-        </w:rPr>
-        <w:t xml:space="preserve">-Onsite at </w:t>
-      </w:r>
-      <w:proofErr w:type="spellStart"/>
-      <w:proofErr w:type="gramStart"/>
-      <w:r>
-        <w:rPr>
-          <w:sz w:val="20"/>
-          <w:szCs w:val="20"/>
-        </w:rPr>
-        <w:t>Dr.code</w:t>
-      </w:r>
-      <w:proofErr w:type="spellEnd"/>
-      <w:proofErr w:type="gramEnd"/>
-      <w:r>
-        <w:rPr>
-          <w:sz w:val="20"/>
-          <w:szCs w:val="20"/>
-        </w:rPr>
-        <w:t xml:space="preserve"> </w:t>
-      </w:r>
-      <w:r>
-        <w:rPr>
-          <w:sz w:val="20"/>
-          <w:szCs w:val="20"/>
-        </w:rPr>
-        <w:t>Full-Time</w:t>
-      </w:r>
-      <w:r>
-        <w:rPr>
-          <w:sz w:val="20"/>
-          <w:szCs w:val="20"/>
-        </w:rPr>
-        <w:t xml:space="preserve"> | Giza Egypt (Jun 2025 </w:t>
-      </w:r>
-      <w:r>
-        <w:rPr>
-          <w:sz w:val="20"/>
-          <w:szCs w:val="20"/>
-        </w:rPr>
-        <w:t>–</w:t>
-      </w:r>
-      <w:r>
-        <w:rPr>
-          <w:sz w:val="20"/>
-          <w:szCs w:val="20"/>
-        </w:rPr>
-        <w:t xml:space="preserve"> </w:t>
-      </w:r>
-      <w:r>
-        <w:rPr>
-          <w:color w:val="000000"/>
-          <w:sz w:val="20"/>
-          <w:szCs w:val="20"/>
-        </w:rPr>
-        <w:t>Dec</w:t>
-      </w:r>
-      <w:r>
-        <w:rPr>
-          <w:color w:val="000000"/>
-          <w:sz w:val="20"/>
-          <w:szCs w:val="20"/>
-        </w:rPr>
-        <w:t xml:space="preserve"> 2025</w:t>
-      </w:r>
-      <w:r>
-        <w:rPr>
-          <w:sz w:val="20"/>
-          <w:szCs w:val="20"/>
-        </w:rPr>
-        <w:t>)</w:t>
-      </w:r>
-    </w:p>
-    <w:p>
-      <w:pPr>
-        <w:rPr>
-          <w:sz w:val="20"/>
-          <w:szCs w:val="20"/>
-        </w:rPr>
-      </w:pPr>
-      <w:r>
-        <w:rPr>
-          <w:color w:val="000000"/>
-          <w:sz w:val="20"/>
-          <w:szCs w:val="20"/>
-        </w:rPr>
-        <w:lastRenderedPageBreak/>
-        <w:t>- Built responsive web apps using React, Next.js, Tailwind CSS</w:t>
-      </w:r>
-      <w:r>
-        <w:rPr>
-          <w:color w:val="000000"/>
-          <w:sz w:val="20"/>
-          <w:szCs w:val="20"/>
+      <w:r>
+        <w:rPr>
+          <w:color w:val="000000"/>
+          <w:sz w:val="18"/>
+          <w:szCs w:val="18"/>
         </w:rPr>
         <w:br/>
-        <w:t>- Implemented server-side rendering and static site generation with Next.js, improving SEO and load times by 20 percent</w:t>
-      </w:r>
-      <w:r>
-        <w:rPr>
-          <w:color w:val="000000"/>
-          <w:sz w:val="20"/>
-          <w:szCs w:val="20"/>
-        </w:rPr>
-        <w:br/>
-        <w:t>- Integrated REST APIs and optimized state management using Redux and Context API</w:t>
-      </w:r>
-      <w:r>
-        <w:rPr>
-          <w:color w:val="000000"/>
-          <w:sz w:val="20"/>
-          <w:szCs w:val="20"/>
-        </w:rPr>
-        <w:br/>
-        <w:t>- Collaborated with clients to deliver cross-browser, accessible front-end solutions</w:t>
-      </w:r>
-      <w:r>
-        <w:rPr>
-          <w:sz w:val="20"/>
-          <w:szCs w:val="20"/>
-          <w:lang w:val="en-GB"/>
-        </w:rPr>
-        <w:br/>
-        <w:t>-</w:t>
-      </w:r>
-      <w:r>
-        <w:rPr>
-          <w:color w:val="000000"/>
-          <w:sz w:val="20"/>
-          <w:szCs w:val="20"/>
-        </w:rPr>
-        <w:t xml:space="preserve">- Led a team of </w:t>
-      </w:r>
-      <w:r>
-        <w:rPr>
-          <w:color w:val="000000"/>
-          <w:sz w:val="20"/>
-          <w:szCs w:val="20"/>
-        </w:rPr>
-        <w:t>2</w:t>
-      </w:r>
-      <w:r>
-        <w:rPr>
-          <w:color w:val="000000"/>
-          <w:sz w:val="20"/>
-          <w:szCs w:val="20"/>
-        </w:rPr>
-        <w:t xml:space="preserve"> members to develop </w:t>
-      </w:r>
-      <w:proofErr w:type="gramStart"/>
-      <w:r>
-        <w:rPr>
-          <w:color w:val="000000"/>
-          <w:sz w:val="20"/>
-          <w:szCs w:val="20"/>
-        </w:rPr>
-        <w:t>an</w:t>
-      </w:r>
-      <w:proofErr w:type="gramEnd"/>
-      <w:r>
-        <w:rPr>
-          <w:color w:val="000000"/>
-          <w:sz w:val="20"/>
-          <w:szCs w:val="20"/>
-        </w:rPr>
-        <w:t xml:space="preserve"> Movies-App on GitHub</w:t>
-      </w:r>
-    </w:p>
-    <w:p>
-      <w:pPr>
-        <w:pStyle w:val="Heading1"/>
-        <w:rPr>
-          <w:color w:val="auto"/>
-          <w:sz w:val="24"/>
-          <w:szCs w:val="24"/>
-        </w:rPr>
-      </w:pPr>
-      <w:r>
-        <w:rPr>
-          <w:color w:val="000000"/>
-          <w:sz w:val="24"/>
-          <w:szCs w:val="24"/>
-        </w:rPr>
-        <w:t>Key Projects</w:t>
-      </w:r>
-    </w:p>
-    <w:p>
-      <w:pPr>
-        <w:rPr>
-          <w:sz w:val="20"/>
-          <w:szCs w:val="20"/>
-        </w:rPr>
-      </w:pPr>
-      <w:r>
-        <w:rPr>
-          <w:color w:val="000000"/>
-          <w:sz w:val="20"/>
-          <w:szCs w:val="20"/>
-        </w:rPr>
-        <w:t xml:space="preserve">Movies App (React.js, </w:t>
-      </w:r>
-      <w:proofErr w:type="spellStart"/>
-      <w:r>
-        <w:rPr>
-          <w:color w:val="000000"/>
-          <w:sz w:val="20"/>
-          <w:szCs w:val="20"/>
-        </w:rPr>
-        <w:t>TheMDB</w:t>
-      </w:r>
-      <w:proofErr w:type="spellEnd"/>
-      <w:r>
-        <w:rPr>
-          <w:color w:val="000000"/>
-          <w:sz w:val="20"/>
-          <w:szCs w:val="20"/>
-        </w:rPr>
-        <w:t xml:space="preserve"> API, SSR):</w:t>
-      </w:r>
-      <w:r>
-        <w:rPr>
-          <w:color w:val="000000"/>
-          <w:sz w:val="20"/>
-          <w:szCs w:val="20"/>
-        </w:rPr>
-        <w:br/>
-        <w:t xml:space="preserve">Live: </w:t>
+        <w:t xml:space="preserve">GitHub: </w:t>
       </w:r>
       <w:hyperlink r:id="rId11" w:history="1">
         <w:r>
           <w:rPr>
             <w:rStyle w:val="Hyperlink"/>
-            <w:sz w:val="20"/>
-            <w:szCs w:val="20"/>
+            <w:sz w:val="18"/>
+            <w:szCs w:val="18"/>
           </w:rPr>
-          <w:t>https://movies-app-delta-red.vercel.app/</w:t>
+          <w:t>https://github.com/OmarEmadSaad/MoviesApp</w:t>
         </w:r>
       </w:hyperlink>
       <w:r>
         <w:rPr>
-          <w:color w:val="000000"/>
+          <w:sz w:val="18"/>
+          <w:szCs w:val="18"/>
+        </w:rPr>
+        <w:t xml:space="preserve"> </w:t>
+      </w:r>
+      <w:r>
+        <w:rPr>
           <w:sz w:val="20"/>
           <w:szCs w:val="20"/>
         </w:rPr>
-        <w:t xml:space="preserve"> </w:t>
+        <w:br/>
       </w:r>
       <w:r>
         <w:rPr>
@@ -1040,76 +1437,110 @@
           <w:szCs w:val="20"/>
         </w:rPr>
         <w:br/>
-        <w:t xml:space="preserve">GitHub: </w:t>
+      </w:r>
+      <w:r>
+        <w:rPr>
+          <w:color w:val="000000"/>
+          <w:sz w:val="18"/>
+          <w:szCs w:val="18"/>
+        </w:rPr>
+        <w:t>Goo-Market (Next.js, Material Tailwind, Tailwind CSS):</w:t>
+      </w:r>
+      <w:r>
+        <w:rPr>
+          <w:color w:val="000000"/>
+          <w:sz w:val="18"/>
+          <w:szCs w:val="18"/>
+        </w:rPr>
+        <w:br/>
+        <w:t xml:space="preserve">Live: </w:t>
       </w:r>
       <w:hyperlink r:id="rId12" w:history="1">
         <w:r>
           <w:rPr>
             <w:rStyle w:val="Hyperlink"/>
-            <w:sz w:val="20"/>
-            <w:szCs w:val="20"/>
+            <w:sz w:val="18"/>
+            <w:szCs w:val="18"/>
           </w:rPr>
-          <w:t>https://github.com/OmarEmadSaad/MoviesApp</w:t>
+          <w:t>https://goo-market.vercel.app/</w:t>
         </w:r>
       </w:hyperlink>
       <w:r>
         <w:rPr>
-          <w:sz w:val="20"/>
-          <w:szCs w:val="20"/>
+          <w:color w:val="000000"/>
+          <w:sz w:val="18"/>
+          <w:szCs w:val="18"/>
         </w:rPr>
         <w:t xml:space="preserve"> </w:t>
       </w:r>
-    </w:p>
-    <w:p>
-      <w:pPr>
-        <w:rPr>
-          <w:sz w:val="20"/>
-          <w:szCs w:val="20"/>
-        </w:rPr>
-      </w:pPr>
-      <w:r>
-        <w:rPr>
-          <w:color w:val="000000"/>
-          <w:sz w:val="20"/>
-          <w:szCs w:val="20"/>
-        </w:rPr>
-        <w:t>Goo-Market (Next.js, Material Tailwind, Tailwind CSS):</w:t>
-      </w:r>
-      <w:r>
-        <w:rPr>
-          <w:color w:val="000000"/>
-          <w:sz w:val="20"/>
-          <w:szCs w:val="20"/>
+      <w:r>
+        <w:rPr>
+          <w:color w:val="000000"/>
+          <w:sz w:val="18"/>
+          <w:szCs w:val="18"/>
         </w:rPr>
         <w:br/>
-        <w:t xml:space="preserve">Live: </w:t>
+        <w:t xml:space="preserve">GitHub: </w:t>
       </w:r>
       <w:hyperlink r:id="rId13" w:history="1">
         <w:r>
           <w:rPr>
             <w:rStyle w:val="Hyperlink"/>
-            <w:sz w:val="20"/>
-            <w:szCs w:val="20"/>
+            <w:sz w:val="18"/>
+            <w:szCs w:val="18"/>
           </w:rPr>
-          <w:t>https://goo-market.vercel.app/</w:t>
+          <w:t>https://github.com/OmarEmadSaad/Goo-Market</w:t>
         </w:r>
       </w:hyperlink>
       <w:r>
         <w:rPr>
-          <w:color w:val="000000"/>
-          <w:sz w:val="20"/>
-          <w:szCs w:val="20"/>
-        </w:rPr>
-        <w:t xml:space="preserve"> </w:t>
-      </w:r>
-      <w:r>
-        <w:rPr>
-          <w:color w:val="000000"/>
-          <w:sz w:val="20"/>
-          <w:szCs w:val="20"/>
+          <w:sz w:val="18"/>
+          <w:szCs w:val="18"/>
         </w:rPr>
         <w:br/>
-        <w:t xml:space="preserve">GitHub: </w:t>
+      </w:r>
+      <w:r>
+        <w:rPr>
+          <w:color w:val="000000"/>
+          <w:sz w:val="18"/>
+          <w:szCs w:val="18"/>
+        </w:rPr>
+        <w:br/>
+      </w:r>
+      <w:r>
+        <w:rPr>
+          <w:color w:val="000000"/>
+          <w:sz w:val="18"/>
+          <w:szCs w:val="18"/>
+        </w:rPr>
+        <w:t xml:space="preserve">Good-News Mobile App (React Native, React Native Paper, </w:t>
+      </w:r>
+      <w:proofErr w:type="spellStart"/>
+      <w:r>
+        <w:rPr>
+          <w:color w:val="000000"/>
+          <w:sz w:val="18"/>
+          <w:szCs w:val="18"/>
+        </w:rPr>
+        <w:t>Nativewind</w:t>
+      </w:r>
+      <w:proofErr w:type="spellEnd"/>
+      <w:r>
+        <w:rPr>
+          <w:color w:val="000000"/>
+          <w:sz w:val="18"/>
+          <w:szCs w:val="18"/>
+        </w:rPr>
+        <w:t>):</w:t>
+      </w:r>
+      <w:r>
+        <w:rPr>
+          <w:color w:val="000000"/>
+          <w:sz w:val="18"/>
+          <w:szCs w:val="18"/>
+        </w:rPr>
+        <w:br/>
+        <w:t xml:space="preserve">Download: </w:t>
       </w:r>
       <w:hyperlink r:id="rId14" w:history="1">
         <w:r>
@@ -1118,41 +1549,32 @@
             <w:sz w:val="20"/>
             <w:szCs w:val="20"/>
           </w:rPr>
-          <w:t>https://github.com/OmarEmadSaad/Goo-Market</w:t>
+          <w:t>https://expo.dev/artifacts/eas/2PcYLXf8xHqSYNjhtqDMCK.apk</w:t>
         </w:r>
       </w:hyperlink>
       <w:r>
         <w:rPr>
-          <w:color w:val="000000"/>
           <w:sz w:val="20"/>
           <w:szCs w:val="20"/>
         </w:rPr>
         <w:t xml:space="preserve"> </w:t>
       </w:r>
-    </w:p>
-    <w:p>
-      <w:pPr>
-        <w:rPr>
-          <w:sz w:val="20"/>
-          <w:szCs w:val="20"/>
-        </w:rPr>
-      </w:pPr>
-      <w:r>
-        <w:rPr>
-          <w:color w:val="000000"/>
-          <w:sz w:val="20"/>
-          <w:szCs w:val="20"/>
-        </w:rPr>
-        <w:t>E-Commerce Platform (React.js, Material Tailwind, Tailwind CSS):</w:t>
-      </w:r>
-      <w:r>
-        <w:rPr>
-          <w:color w:val="000000"/>
-          <w:sz w:val="20"/>
-          <w:szCs w:val="20"/>
+      <w:r>
+        <w:rPr>
+          <w:color w:val="000000"/>
+          <w:sz w:val="18"/>
+          <w:szCs w:val="18"/>
+        </w:rPr>
+        <w:t xml:space="preserve"> </w:t>
+      </w:r>
+      <w:r>
+        <w:rPr>
+          <w:color w:val="000000"/>
+          <w:sz w:val="18"/>
+          <w:szCs w:val="18"/>
         </w:rPr>
         <w:br/>
-        <w:t xml:space="preserve">Live: </w:t>
+        <w:t xml:space="preserve">GitHub: </w:t>
       </w:r>
       <w:hyperlink r:id="rId15" w:history="1">
         <w:r>
@@ -1161,12 +1583,11 @@
             <w:sz w:val="20"/>
             <w:szCs w:val="20"/>
           </w:rPr>
-          <w:t>https://shoppingapp-ten.vercel.app/</w:t>
+          <w:t>https://github.com/OmarEmadSaad/GoodNews-MoblieApp-.git</w:t>
         </w:r>
       </w:hyperlink>
       <w:r>
         <w:rPr>
-          <w:color w:val="000000"/>
           <w:sz w:val="20"/>
           <w:szCs w:val="20"/>
         </w:rPr>
@@ -1174,460 +1595,448 @@
       </w:r>
       <w:r>
         <w:rPr>
-          <w:color w:val="000000"/>
           <w:sz w:val="20"/>
           <w:szCs w:val="20"/>
         </w:rPr>
         <w:br/>
-        <w:t xml:space="preserve">GitHub: </w:t>
+      </w:r>
+      <w:r>
+        <w:rPr>
+          <w:color w:val="000000"/>
+          <w:sz w:val="18"/>
+          <w:szCs w:val="18"/>
+        </w:rPr>
+        <w:br/>
+      </w:r>
+      <w:r>
+        <w:rPr>
+          <w:color w:val="000000"/>
+          <w:sz w:val="18"/>
+          <w:szCs w:val="18"/>
+        </w:rPr>
+        <w:t>Currency Converter (Vanilla JavaScript):</w:t>
+      </w:r>
+      <w:r>
+        <w:rPr>
+          <w:color w:val="000000"/>
+          <w:sz w:val="18"/>
+          <w:szCs w:val="18"/>
+        </w:rPr>
+        <w:br/>
+        <w:t xml:space="preserve">Live: </w:t>
       </w:r>
       <w:hyperlink r:id="rId16" w:history="1">
         <w:r>
           <w:rPr>
             <w:rStyle w:val="Hyperlink"/>
-            <w:sz w:val="20"/>
-            <w:szCs w:val="20"/>
+            <w:sz w:val="18"/>
+            <w:szCs w:val="18"/>
           </w:rPr>
-          <w:t>https://github.com/OmarEmadSaad/E-Commerce</w:t>
+          <w:t>https://exchange-rate.vercel.app/</w:t>
         </w:r>
       </w:hyperlink>
       <w:r>
         <w:rPr>
-          <w:sz w:val="20"/>
-          <w:szCs w:val="20"/>
+          <w:color w:val="000000"/>
+          <w:sz w:val="18"/>
+          <w:szCs w:val="18"/>
         </w:rPr>
         <w:t xml:space="preserve"> </w:t>
       </w:r>
-    </w:p>
-    <w:p>
-      <w:pPr>
-        <w:rPr>
-          <w:sz w:val="20"/>
-          <w:szCs w:val="20"/>
-        </w:rPr>
-      </w:pPr>
-      <w:r>
-        <w:rPr>
-          <w:color w:val="000000"/>
-          <w:sz w:val="20"/>
-          <w:szCs w:val="20"/>
-        </w:rPr>
-        <w:t>Currency Converter (Vanilla JavaScript):</w:t>
-      </w:r>
-      <w:r>
-        <w:rPr>
-          <w:color w:val="000000"/>
-          <w:sz w:val="20"/>
-          <w:szCs w:val="20"/>
+      <w:r>
+        <w:rPr>
+          <w:color w:val="000000"/>
+          <w:sz w:val="18"/>
+          <w:szCs w:val="18"/>
         </w:rPr>
         <w:br/>
-        <w:t xml:space="preserve">Live: </w:t>
+        <w:t xml:space="preserve">GitHub: </w:t>
       </w:r>
       <w:hyperlink r:id="rId17" w:history="1">
         <w:r>
           <w:rPr>
             <w:rStyle w:val="Hyperlink"/>
-            <w:sz w:val="20"/>
-            <w:szCs w:val="20"/>
+            <w:sz w:val="18"/>
+            <w:szCs w:val="18"/>
           </w:rPr>
-          <w:t>https://exchange-rate.vercel.app/</w:t>
+          <w:t>https://github.com/OmarEmadSaad/Exchange-Rate</w:t>
         </w:r>
       </w:hyperlink>
       <w:r>
         <w:rPr>
-          <w:color w:val="000000"/>
-          <w:sz w:val="20"/>
-          <w:szCs w:val="20"/>
+          <w:sz w:val="18"/>
+          <w:szCs w:val="18"/>
         </w:rPr>
         <w:t xml:space="preserve"> </w:t>
       </w:r>
       <w:r>
         <w:rPr>
-          <w:color w:val="000000"/>
-          <w:sz w:val="20"/>
-          <w:szCs w:val="20"/>
+          <w:sz w:val="18"/>
+          <w:szCs w:val="18"/>
         </w:rPr>
         <w:br/>
-        <w:t xml:space="preserve">GitHub: </w:t>
+      </w:r>
+      <w:r>
+        <w:rPr>
+          <w:color w:val="000000"/>
+          <w:sz w:val="18"/>
+          <w:szCs w:val="18"/>
+        </w:rPr>
+        <w:br/>
+      </w:r>
+      <w:r>
+        <w:rPr>
+          <w:color w:val="000000"/>
+          <w:sz w:val="18"/>
+          <w:szCs w:val="18"/>
+        </w:rPr>
+        <w:t>Weather Forecasting App (JavaScript &amp; Bootstrap):</w:t>
+      </w:r>
+      <w:r>
+        <w:rPr>
+          <w:color w:val="000000"/>
+          <w:sz w:val="18"/>
+          <w:szCs w:val="18"/>
+        </w:rPr>
+        <w:br/>
+        <w:t xml:space="preserve">Live: </w:t>
       </w:r>
       <w:hyperlink r:id="rId18" w:history="1">
         <w:r>
           <w:rPr>
             <w:rStyle w:val="Hyperlink"/>
-            <w:sz w:val="20"/>
-            <w:szCs w:val="20"/>
+            <w:sz w:val="18"/>
+            <w:szCs w:val="18"/>
           </w:rPr>
-          <w:t>https://github.com/OmarEmadSaad/Exchange-Rate</w:t>
+          <w:t>https://weather-app-hazel-one-59.vercel.app/</w:t>
         </w:r>
       </w:hyperlink>
       <w:r>
         <w:rPr>
-          <w:sz w:val="20"/>
-          <w:szCs w:val="20"/>
+          <w:color w:val="000000"/>
+          <w:sz w:val="18"/>
+          <w:szCs w:val="18"/>
         </w:rPr>
         <w:t xml:space="preserve"> </w:t>
       </w:r>
-    </w:p>
-    <w:p>
-      <w:pPr>
-        <w:rPr>
-          <w:sz w:val="20"/>
-          <w:szCs w:val="20"/>
-        </w:rPr>
-      </w:pPr>
-      <w:r>
-        <w:rPr>
-          <w:color w:val="000000"/>
-          <w:sz w:val="20"/>
-          <w:szCs w:val="20"/>
-        </w:rPr>
-        <w:t>Weather Forecasting App (JavaScript &amp; Bootstrap):</w:t>
-      </w:r>
-      <w:r>
-        <w:rPr>
-          <w:color w:val="000000"/>
-          <w:sz w:val="20"/>
-          <w:szCs w:val="20"/>
+      <w:r>
+        <w:rPr>
+          <w:color w:val="000000"/>
+          <w:sz w:val="18"/>
+          <w:szCs w:val="18"/>
         </w:rPr>
         <w:br/>
-        <w:t xml:space="preserve">Live: </w:t>
+        <w:t xml:space="preserve">GitHub: </w:t>
       </w:r>
       <w:hyperlink r:id="rId19" w:history="1">
         <w:r>
           <w:rPr>
             <w:rStyle w:val="Hyperlink"/>
-            <w:sz w:val="20"/>
-            <w:szCs w:val="20"/>
-          </w:rPr>
-          <w:t>https://weather-app-hazel-one-59.vercel.app/</w:t>
-        </w:r>
-      </w:hyperlink>
-      <w:r>
-        <w:rPr>
-          <w:color w:val="000000"/>
-          <w:sz w:val="20"/>
-          <w:szCs w:val="20"/>
-        </w:rPr>
-        <w:t xml:space="preserve"> </w:t>
-      </w:r>
-      <w:r>
-        <w:rPr>
-          <w:color w:val="000000"/>
-          <w:sz w:val="20"/>
-          <w:szCs w:val="20"/>
-        </w:rPr>
-        <w:br/>
-        <w:t xml:space="preserve">GitHub: </w:t>
-      </w:r>
-      <w:hyperlink r:id="rId20" w:history="1">
-        <w:r>
-          <w:rPr>
-            <w:rStyle w:val="Hyperlink"/>
-            <w:sz w:val="20"/>
-            <w:szCs w:val="20"/>
+            <w:sz w:val="18"/>
+            <w:szCs w:val="18"/>
           </w:rPr>
           <w:t>https://github.com/OmarEmadSaad/weather</w:t>
         </w:r>
       </w:hyperlink>
       <w:r>
         <w:rPr>
+          <w:sz w:val="18"/>
+          <w:szCs w:val="18"/>
+        </w:rPr>
+        <w:t xml:space="preserve"> </w:t>
+      </w:r>
+      <w:r>
+        <w:rPr>
+          <w:sz w:val="18"/>
+          <w:szCs w:val="18"/>
+        </w:rPr>
+        <w:br/>
+      </w:r>
+      <w:r>
+        <w:rPr>
+          <w:sz w:val="18"/>
+          <w:szCs w:val="18"/>
+        </w:rPr>
+        <w:br/>
+      </w:r>
+      <w:r>
+        <w:rPr>
+          <w:b/>
+          <w:bCs/>
+          <w:color w:val="000000"/>
+        </w:rPr>
+        <w:t>Education</w:t>
+      </w:r>
+      <w:r>
+        <w:rPr>
           <w:sz w:val="20"/>
           <w:szCs w:val="20"/>
         </w:rPr>
-        <w:t xml:space="preserve"> </w:t>
-      </w:r>
-    </w:p>
-    <w:p>
-      <w:pPr>
-        <w:pStyle w:val="Heading1"/>
-        <w:rPr>
-          <w:color w:val="auto"/>
-          <w:sz w:val="24"/>
-          <w:szCs w:val="24"/>
-        </w:rPr>
-      </w:pPr>
-      <w:r>
-        <w:rPr>
-          <w:color w:val="000000"/>
-          <w:sz w:val="24"/>
-          <w:szCs w:val="24"/>
-        </w:rPr>
-        <w:t>Education</w:t>
-      </w:r>
-    </w:p>
-    <w:p>
-      <w:pPr>
+        <w:br/>
+      </w:r>
+      <w:r>
+        <w:rPr>
+          <w:color w:val="000000"/>
+          <w:sz w:val="18"/>
+          <w:szCs w:val="18"/>
+        </w:rPr>
+        <w:t>Bachelor’s Degree in Computer Science</w:t>
+      </w:r>
+      <w:r>
+        <w:rPr>
+          <w:color w:val="000000"/>
+          <w:sz w:val="18"/>
+          <w:szCs w:val="18"/>
+        </w:rPr>
+        <w:br/>
+        <w:t>Thebes Academy (2021–2025)</w:t>
+      </w:r>
+      <w:r>
+        <w:rPr>
+          <w:color w:val="000000"/>
+          <w:sz w:val="18"/>
+          <w:szCs w:val="18"/>
+        </w:rPr>
+        <w:br/>
+        <w:t>GPA: 2.7</w:t>
+      </w:r>
+      <w:r>
+        <w:rPr>
+          <w:color w:val="000000"/>
+          <w:sz w:val="18"/>
+          <w:szCs w:val="18"/>
+        </w:rPr>
+        <w:t>1</w:t>
+      </w:r>
+      <w:r>
+        <w:rPr>
+          <w:color w:val="000000"/>
+          <w:sz w:val="18"/>
+          <w:szCs w:val="18"/>
+        </w:rPr>
+        <w:t>/4.0</w:t>
+      </w:r>
+      <w:r>
         <w:rPr>
           <w:sz w:val="20"/>
           <w:szCs w:val="20"/>
         </w:rPr>
-      </w:pPr>
-      <w:r>
-        <w:rPr>
-          <w:color w:val="000000"/>
+        <w:br/>
+      </w:r>
+      <w:r>
+        <w:rPr>
           <w:sz w:val="20"/>
           <w:szCs w:val="20"/>
         </w:rPr>
-        <w:t>Bachelor’s Degree in Computer Science</w:t>
-      </w:r>
-      <w:r>
-        <w:rPr>
-          <w:color w:val="000000"/>
+        <w:br/>
+      </w:r>
+      <w:r>
+        <w:rPr>
+          <w:b/>
+          <w:bCs/>
+        </w:rPr>
+        <w:t>Languages</w:t>
+      </w:r>
+      <w:r>
+        <w:rPr>
           <w:sz w:val="20"/>
           <w:szCs w:val="20"/>
         </w:rPr>
         <w:br/>
-        <w:t>Thebes Academy (2021–2025)</w:t>
-      </w:r>
-      <w:r>
-        <w:rPr>
-          <w:color w:val="000000"/>
+      </w:r>
+      <w:r>
+        <w:rPr>
+          <w:color w:val="000000"/>
+          <w:sz w:val="18"/>
+          <w:szCs w:val="18"/>
+        </w:rPr>
+        <w:t xml:space="preserve"> </w:t>
+      </w:r>
+      <w:r>
+        <w:rPr>
+          <w:color w:val="000000"/>
+          <w:sz w:val="18"/>
+          <w:szCs w:val="18"/>
+        </w:rPr>
+        <w:t>Arabic: Native</w:t>
+      </w:r>
+      <w:r>
+        <w:rPr>
+          <w:color w:val="000000"/>
+          <w:sz w:val="18"/>
+          <w:szCs w:val="18"/>
+        </w:rPr>
+        <w:br/>
+      </w:r>
+      <w:r>
+        <w:rPr>
+          <w:color w:val="000000"/>
+          <w:sz w:val="18"/>
+          <w:szCs w:val="18"/>
+        </w:rPr>
+        <w:t xml:space="preserve"> English: B2–C1</w:t>
+      </w:r>
+      <w:r>
+        <w:rPr>
           <w:sz w:val="20"/>
           <w:szCs w:val="20"/>
         </w:rPr>
         <w:br/>
-        <w:t>GPA: 2.7</w:t>
-      </w:r>
-      <w:r>
-        <w:rPr>
-          <w:color w:val="000000"/>
+      </w:r>
+      <w:r>
+        <w:rPr>
+          <w:b/>
+          <w:bCs/>
+        </w:rPr>
+        <w:br/>
+      </w:r>
+      <w:r>
+        <w:rPr>
+          <w:b/>
+          <w:bCs/>
+        </w:rPr>
+        <w:t>Soft Skills</w:t>
+      </w:r>
+      <w:r>
+        <w:rPr>
           <w:sz w:val="20"/>
           <w:szCs w:val="20"/>
         </w:rPr>
-        <w:t>1</w:t>
-      </w:r>
-      <w:r>
-        <w:rPr>
-          <w:color w:val="000000"/>
-          <w:sz w:val="20"/>
-          <w:szCs w:val="20"/>
-        </w:rPr>
-        <w:t>/4.0</w:t>
-      </w:r>
-    </w:p>
-    <w:p>
-      <w:pPr>
-        <w:pStyle w:val="Heading1"/>
-        <w:rPr>
-          <w:color w:val="auto"/>
-          <w:sz w:val="24"/>
-          <w:szCs w:val="24"/>
-        </w:rPr>
-      </w:pPr>
-      <w:r>
-        <w:rPr>
-          <w:color w:val="000000"/>
-          <w:sz w:val="24"/>
-          <w:szCs w:val="24"/>
-        </w:rPr>
-        <w:t>Certifications</w:t>
-      </w:r>
-    </w:p>
-    <w:p>
-      <w:pPr>
-        <w:rPr>
-          <w:sz w:val="20"/>
-          <w:szCs w:val="20"/>
-        </w:rPr>
-      </w:pPr>
-      <w:r>
-        <w:rPr>
-          <w:color w:val="000000"/>
-          <w:sz w:val="20"/>
-          <w:szCs w:val="20"/>
-        </w:rPr>
-        <w:t xml:space="preserve">- </w:t>
-      </w:r>
-      <w:r>
-        <w:rPr>
-          <w:color w:val="000000"/>
-          <w:sz w:val="20"/>
-          <w:szCs w:val="20"/>
-        </w:rPr>
-        <w:t>Python Programming – El-</w:t>
+        <w:br/>
+      </w:r>
+      <w:r>
+        <w:rPr>
+          <w:color w:val="000000"/>
+          <w:sz w:val="18"/>
+          <w:szCs w:val="18"/>
+        </w:rPr>
+        <w:t xml:space="preserve"> </w:t>
+      </w:r>
+      <w:r>
+        <w:rPr>
+          <w:color w:val="000000"/>
+          <w:sz w:val="18"/>
+          <w:szCs w:val="18"/>
+        </w:rPr>
+        <w:t>Problem-Solving, Critical Thinking</w:t>
+      </w:r>
+      <w:r>
+        <w:rPr>
+          <w:color w:val="000000"/>
+          <w:sz w:val="18"/>
+          <w:szCs w:val="18"/>
+        </w:rPr>
+        <w:t>,</w:t>
+      </w:r>
+      <w:r>
+        <w:rPr>
+          <w:color w:val="000000"/>
+          <w:sz w:val="18"/>
+          <w:szCs w:val="18"/>
+        </w:rPr>
+        <w:t xml:space="preserve"> </w:t>
+      </w:r>
+      <w:r>
+        <w:rPr>
+          <w:color w:val="000000"/>
+          <w:sz w:val="18"/>
+          <w:szCs w:val="18"/>
+        </w:rPr>
+        <w:t>Communication &amp; Mentorship</w:t>
+      </w:r>
+      <w:r>
+        <w:t xml:space="preserve"> </w:t>
+      </w:r>
+      <w:r>
+        <w:rPr>
+          <w:color w:val="000000"/>
+          <w:sz w:val="18"/>
+          <w:szCs w:val="18"/>
+        </w:rPr>
+        <w:t>Agile Adaptability</w:t>
+      </w:r>
+      <w:r>
+        <w:rPr>
+          <w:color w:val="000000"/>
+          <w:sz w:val="18"/>
+          <w:szCs w:val="18"/>
+        </w:rPr>
+        <w:br/>
+      </w:r>
+      <w:r>
+        <w:rPr>
+          <w:color w:val="000000"/>
+          <w:sz w:val="18"/>
+          <w:szCs w:val="18"/>
+        </w:rPr>
+        <w:t xml:space="preserve"> </w:t>
+      </w:r>
+      <w:r>
+        <w:rPr>
+          <w:color w:val="000000"/>
+          <w:sz w:val="18"/>
+          <w:szCs w:val="18"/>
+        </w:rPr>
+        <w:t xml:space="preserve">Teamwork, Leadership, </w:t>
       </w:r>
       <w:proofErr w:type="spellStart"/>
       <w:r>
         <w:rPr>
           <w:color w:val="000000"/>
-          <w:sz w:val="20"/>
-          <w:szCs w:val="20"/>
-        </w:rPr>
-        <w:t>entag</w:t>
+          <w:sz w:val="18"/>
+          <w:szCs w:val="18"/>
+        </w:rPr>
+        <w:t>Adaptability</w:t>
+      </w:r>
+      <w:r>
+        <w:rPr>
+          <w:color w:val="000000"/>
+          <w:sz w:val="18"/>
+          <w:szCs w:val="18"/>
+        </w:rPr>
+        <w:t>,</w:t>
+      </w:r>
+      <w:r>
+        <w:rPr>
+          <w:color w:val="000000"/>
+          <w:sz w:val="18"/>
+          <w:szCs w:val="18"/>
+        </w:rPr>
+        <w:t>Time</w:t>
       </w:r>
       <w:proofErr w:type="spellEnd"/>
       <w:r>
         <w:rPr>
           <w:color w:val="000000"/>
-          <w:sz w:val="20"/>
-          <w:szCs w:val="20"/>
-        </w:rPr>
-        <w:t xml:space="preserve"> Al-harpy (STCE), Alsalam City | 2025</w:t>
-      </w:r>
-      <w:r>
-        <w:rPr>
-          <w:color w:val="000000"/>
-          <w:sz w:val="20"/>
-          <w:szCs w:val="20"/>
+          <w:sz w:val="18"/>
+          <w:szCs w:val="18"/>
+        </w:rPr>
+        <w:t xml:space="preserve"> Management</w:t>
+      </w:r>
+      <w:r>
+        <w:rPr>
+          <w:color w:val="000000"/>
+          <w:sz w:val="18"/>
+          <w:szCs w:val="18"/>
+        </w:rPr>
+        <w:t xml:space="preserve"> </w:t>
+      </w:r>
+      <w:r>
+        <w:rPr>
+          <w:color w:val="000000"/>
+          <w:sz w:val="18"/>
+          <w:szCs w:val="18"/>
         </w:rPr>
         <w:br/>
-        <w:t xml:space="preserve">- </w:t>
-      </w:r>
-      <w:r>
-        <w:rPr>
-          <w:color w:val="000000"/>
-          <w:sz w:val="20"/>
-          <w:szCs w:val="20"/>
-        </w:rPr>
-        <w:t>Artificial Intelligence (AI) Certification – Masa for Training and Consulting, Maadi | 2024</w:t>
-      </w:r>
-      <w:r>
-        <w:rPr>
-          <w:color w:val="000000"/>
-          <w:sz w:val="20"/>
-          <w:szCs w:val="20"/>
-        </w:rPr>
-        <w:br/>
-        <w:t xml:space="preserve">- </w:t>
-      </w:r>
-      <w:r>
-        <w:rPr>
-          <w:color w:val="000000"/>
-          <w:sz w:val="20"/>
-          <w:szCs w:val="20"/>
-        </w:rPr>
-        <w:t>Flutter Development – Masa for Training and Consulting, Maadi | 2023</w:t>
-      </w:r>
-      <w:r>
-        <w:rPr>
-          <w:color w:val="000000"/>
-          <w:sz w:val="20"/>
-          <w:szCs w:val="20"/>
-        </w:rPr>
-        <w:br/>
-        <w:t xml:space="preserve">- </w:t>
-      </w:r>
-      <w:r>
-        <w:rPr>
-          <w:color w:val="000000"/>
-          <w:sz w:val="20"/>
-          <w:szCs w:val="20"/>
-        </w:rPr>
-        <w:t>Cisco Certified Network Associate (CCNA) Certification – Masa for Training and Consulting, Maadi | 2023</w:t>
-      </w:r>
-    </w:p>
-    <w:p>
-      <w:pPr>
-        <w:pStyle w:val="Heading1"/>
-        <w:rPr>
-          <w:color w:val="auto"/>
-          <w:sz w:val="24"/>
-          <w:szCs w:val="24"/>
-        </w:rPr>
-      </w:pPr>
-      <w:r>
-        <w:rPr>
-          <w:color w:val="000000"/>
-          <w:sz w:val="24"/>
-          <w:szCs w:val="24"/>
-        </w:rPr>
-        <w:t>Languages</w:t>
-      </w:r>
-    </w:p>
-    <w:p>
-      <w:pPr>
-        <w:rPr>
-          <w:sz w:val="20"/>
-          <w:szCs w:val="20"/>
-        </w:rPr>
-      </w:pPr>
-      <w:r>
-        <w:rPr>
-          <w:color w:val="000000"/>
-          <w:sz w:val="20"/>
-          <w:szCs w:val="20"/>
-        </w:rPr>
-        <w:t>- Arabic: Native</w:t>
-      </w:r>
-      <w:r>
-        <w:rPr>
-          <w:color w:val="000000"/>
-          <w:sz w:val="20"/>
-          <w:szCs w:val="20"/>
-        </w:rPr>
-        <w:br/>
-        <w:t>- English: B2–C1</w:t>
-      </w:r>
-    </w:p>
-    <w:p>
-      <w:pPr>
-        <w:pStyle w:val="Heading1"/>
-        <w:rPr>
-          <w:color w:val="auto"/>
-          <w:sz w:val="24"/>
-          <w:szCs w:val="24"/>
-        </w:rPr>
-      </w:pPr>
-      <w:r>
-        <w:rPr>
-          <w:color w:val="000000"/>
-          <w:sz w:val="24"/>
-          <w:szCs w:val="24"/>
-        </w:rPr>
-        <w:lastRenderedPageBreak/>
-        <w:t>Soft Skills</w:t>
-      </w:r>
-    </w:p>
-    <w:p>
-      <w:pPr>
-        <w:rPr>
-          <w:sz w:val="20"/>
-          <w:szCs w:val="20"/>
-        </w:rPr>
-      </w:pPr>
-      <w:r>
-        <w:rPr>
-          <w:color w:val="000000"/>
-          <w:sz w:val="20"/>
-          <w:szCs w:val="20"/>
-        </w:rPr>
-        <w:t>- Problem-Solving, Critical Thinking</w:t>
-      </w:r>
-      <w:r>
-        <w:rPr>
-          <w:color w:val="000000"/>
-          <w:sz w:val="20"/>
-          <w:szCs w:val="20"/>
-        </w:rPr>
-        <w:br/>
-        <w:t>- Teamwork, Leadership, Adaptability</w:t>
-      </w:r>
-      <w:r>
-        <w:rPr>
-          <w:color w:val="000000"/>
-          <w:sz w:val="20"/>
-          <w:szCs w:val="20"/>
-        </w:rPr>
-        <w:br/>
-        <w:t>- Communication &amp; Mentorship</w:t>
-      </w:r>
-      <w:r>
-        <w:rPr>
-          <w:color w:val="000000"/>
-          <w:sz w:val="20"/>
-          <w:szCs w:val="20"/>
-        </w:rPr>
-        <w:br/>
-        <w:t>- Time Management, Agile Adaptability</w:t>
-      </w:r>
-      <w:r>
-        <w:rPr>
-          <w:color w:val="000000"/>
-          <w:sz w:val="20"/>
-          <w:szCs w:val="20"/>
-        </w:rPr>
-        <w:br/>
-        <w:t>- Emotional Intelligence, Strategic Thinking</w:t>
+        <w:t xml:space="preserve"> </w:t>
+      </w:r>
+      <w:r>
+        <w:rPr>
+          <w:color w:val="000000"/>
+          <w:sz w:val="18"/>
+          <w:szCs w:val="18"/>
+        </w:rPr>
+        <w:t>Emotional Intelligence, Strategic Thinking</w:t>
       </w:r>
     </w:p>
     <w:sectPr>
@@ -13291,6 +13700,18 @@
       <w:szCs w:val="20"/>
     </w:rPr>
   </w:style>
+  <w:style w:type="character" w:styleId="FollowedHyperlink">
+    <w:name w:val="FollowedHyperlink"/>
+    <w:basedOn w:val="DefaultParagraphFont"/>
+    <w:uiPriority w:val="99"/>
+    <w:semiHidden/>
+    <w:unhideWhenUsed/>
+    <w:rsid w:val="008B2E7A"/>
+    <w:rPr>
+      <w:color w:val="919191" w:themeColor="followedHyperlink"/>
+      <w:u w:val="single"/>
+    </w:rPr>
+  </w:style>
 </w:styles>
 </file>
 

</xml_diff>